<commit_message>
Some last tiny changes, formating a line of text, also added in a couple of docs.
</commit_message>
<xml_diff>
--- a/501_Darts_PsuedoCode.docx
+++ b/501_Darts_PsuedoCode.docx
@@ -597,39 +597,16 @@
           <w:sz w:val="20"/>
           <w:szCs w:val="20"/>
         </w:rPr>
-        <w:t>2.</w:t>
-      </w:r>
-      <w:r>
-        <w:rPr>
-          <w:sz w:val="20"/>
-          <w:szCs w:val="20"/>
-        </w:rPr>
-        <w:t>3</w:t>
-      </w:r>
-      <w:r>
-        <w:rPr>
-          <w:sz w:val="20"/>
-          <w:szCs w:val="20"/>
-        </w:rPr>
-        <w:t xml:space="preserve"> player1 </w:t>
-      </w:r>
-      <w:r>
-        <w:rPr>
-          <w:i/>
-          <w:iCs/>
-          <w:sz w:val="20"/>
-          <w:szCs w:val="20"/>
-        </w:rPr>
-        <w:t>outer</w:t>
-      </w:r>
-      <w:r>
-        <w:rPr>
-          <w:i/>
-          <w:iCs/>
-          <w:sz w:val="20"/>
-          <w:szCs w:val="20"/>
-        </w:rPr>
-        <w:t>B</w:t>
+        <w:t xml:space="preserve">2.3 player1 </w:t>
+      </w:r>
+      <w:r>
+        <w:rPr>
+          <w:i/>
+          <w:iCs/>
+          <w:sz w:val="20"/>
+          <w:szCs w:val="20"/>
+        </w:rPr>
+        <w:t>outerB</w:t>
       </w:r>
       <w:r>
         <w:rPr>
@@ -1061,6 +1038,78 @@
           <w:sz w:val="20"/>
           <w:szCs w:val="20"/>
         </w:rPr>
+        <w:t xml:space="preserve">2.9 player1 </w:t>
+      </w:r>
+      <w:r>
+        <w:rPr>
+          <w:i/>
+          <w:iCs/>
+          <w:sz w:val="20"/>
+          <w:szCs w:val="20"/>
+        </w:rPr>
+        <w:t>outerB</w:t>
+      </w:r>
+      <w:r>
+        <w:rPr>
+          <w:i/>
+          <w:iCs/>
+          <w:sz w:val="20"/>
+          <w:szCs w:val="20"/>
+        </w:rPr>
+        <w:t>ullSuccessRate</w:t>
+      </w:r>
+      <w:r>
+        <w:rPr>
+          <w:sz w:val="20"/>
+          <w:szCs w:val="20"/>
+        </w:rPr>
+        <w:t xml:space="preserve"> </w:t>
+      </w:r>
+      <w:r>
+        <w:rPr>
+          <w:sz w:val="20"/>
+          <w:szCs w:val="20"/>
+        </w:rPr>
+        <w:sym w:font="Wingdings" w:char="F0DF"/>
+      </w:r>
+      <w:r>
+        <w:rPr>
+          <w:sz w:val="20"/>
+          <w:szCs w:val="20"/>
+        </w:rPr>
+        <w:t xml:space="preserve"> </w:t>
+      </w:r>
+      <w:r>
+        <w:rPr>
+          <w:i/>
+          <w:iCs/>
+          <w:sz w:val="20"/>
+          <w:szCs w:val="20"/>
+        </w:rPr>
+        <w:t>71</w:t>
+      </w:r>
+      <w:r>
+        <w:rPr>
+          <w:sz w:val="20"/>
+          <w:szCs w:val="20"/>
+        </w:rPr>
+        <w:t>;</w:t>
+      </w:r>
+    </w:p>
+    <w:p>
+      <w:pPr>
+        <w:spacing w:after="120" w:line="240" w:lineRule="auto"/>
+        <w:rPr>
+          <w:sz w:val="20"/>
+          <w:szCs w:val="20"/>
+        </w:rPr>
+      </w:pPr>
+      <w:r>
+        <w:rPr>
+          <w:sz w:val="20"/>
+          <w:szCs w:val="20"/>
+        </w:rPr>
+        <w:tab/>
         <w:t>2.</w:t>
       </w:r>
       <w:r>
@@ -1068,41 +1117,68 @@
           <w:sz w:val="20"/>
           <w:szCs w:val="20"/>
         </w:rPr>
-        <w:t>9</w:t>
-      </w:r>
-      <w:r>
-        <w:rPr>
-          <w:sz w:val="20"/>
-          <w:szCs w:val="20"/>
-        </w:rPr>
-        <w:t xml:space="preserve"> player1 </w:t>
-      </w:r>
-      <w:r>
-        <w:rPr>
-          <w:i/>
-          <w:iCs/>
-          <w:sz w:val="20"/>
-          <w:szCs w:val="20"/>
-        </w:rPr>
-        <w:t>outer</w:t>
-      </w:r>
-      <w:r>
-        <w:rPr>
-          <w:i/>
-          <w:iCs/>
-          <w:sz w:val="20"/>
-          <w:szCs w:val="20"/>
-        </w:rPr>
-        <w:t>B</w:t>
-      </w:r>
-      <w:r>
-        <w:rPr>
-          <w:i/>
-          <w:iCs/>
-          <w:sz w:val="20"/>
-          <w:szCs w:val="20"/>
-        </w:rPr>
-        <w:t>ullSuccessRate</w:t>
+        <w:t>10</w:t>
+      </w:r>
+      <w:r>
+        <w:rPr>
+          <w:sz w:val="20"/>
+          <w:szCs w:val="20"/>
+        </w:rPr>
+        <w:t xml:space="preserve"> player2 singleSuccessRate </w:t>
+      </w:r>
+      <w:r>
+        <w:rPr>
+          <w:sz w:val="20"/>
+          <w:szCs w:val="20"/>
+        </w:rPr>
+        <w:sym w:font="Wingdings" w:char="F0DF"/>
+      </w:r>
+      <w:r>
+        <w:rPr>
+          <w:sz w:val="20"/>
+          <w:szCs w:val="20"/>
+        </w:rPr>
+        <w:t xml:space="preserve"> 80;</w:t>
+      </w:r>
+    </w:p>
+    <w:p>
+      <w:pPr>
+        <w:spacing w:after="120" w:line="240" w:lineRule="auto"/>
+        <w:rPr>
+          <w:sz w:val="20"/>
+          <w:szCs w:val="20"/>
+        </w:rPr>
+      </w:pPr>
+      <w:r>
+        <w:rPr>
+          <w:sz w:val="20"/>
+          <w:szCs w:val="20"/>
+        </w:rPr>
+        <w:tab/>
+        <w:t>2</w:t>
+      </w:r>
+      <w:r>
+        <w:rPr>
+          <w:sz w:val="20"/>
+          <w:szCs w:val="20"/>
+        </w:rPr>
+        <w:t>.11</w:t>
+      </w:r>
+      <w:r>
+        <w:rPr>
+          <w:sz w:val="20"/>
+          <w:szCs w:val="20"/>
+        </w:rPr>
+        <w:t xml:space="preserve"> player2 </w:t>
+      </w:r>
+      <w:r>
+        <w:rPr>
+          <w:i/>
+          <w:iCs/>
+          <w:sz w:val="20"/>
+          <w:szCs w:val="20"/>
+        </w:rPr>
+        <w:t>doubleSuccessRate</w:t>
       </w:r>
       <w:r>
         <w:rPr>
@@ -1123,16 +1199,116 @@
           <w:sz w:val="20"/>
           <w:szCs w:val="20"/>
         </w:rPr>
+        <w:t xml:space="preserve"> 60;</w:t>
+      </w:r>
+    </w:p>
+    <w:p>
+      <w:pPr>
+        <w:spacing w:after="120" w:line="240" w:lineRule="auto"/>
+        <w:rPr>
+          <w:sz w:val="20"/>
+          <w:szCs w:val="20"/>
+        </w:rPr>
+      </w:pPr>
+      <w:r>
+        <w:rPr>
+          <w:sz w:val="20"/>
+          <w:szCs w:val="20"/>
+        </w:rPr>
+        <w:tab/>
+        <w:t>2.1</w:t>
+      </w:r>
+      <w:r>
+        <w:rPr>
+          <w:sz w:val="20"/>
+          <w:szCs w:val="20"/>
+        </w:rPr>
+        <w:t>2</w:t>
+      </w:r>
+      <w:r>
+        <w:rPr>
+          <w:sz w:val="20"/>
+          <w:szCs w:val="20"/>
+        </w:rPr>
+        <w:t xml:space="preserve"> player2 </w:t>
+      </w:r>
+      <w:r>
+        <w:rPr>
+          <w:i/>
+          <w:iCs/>
+          <w:sz w:val="20"/>
+          <w:szCs w:val="20"/>
+        </w:rPr>
+        <w:t>trebleSuccessRate</w:t>
+      </w:r>
+      <w:r>
+        <w:rPr>
+          <w:sz w:val="20"/>
+          <w:szCs w:val="20"/>
+        </w:rPr>
         <w:t xml:space="preserve"> </w:t>
       </w:r>
       <w:r>
         <w:rPr>
-          <w:i/>
-          <w:iCs/>
-          <w:sz w:val="20"/>
-          <w:szCs w:val="20"/>
-        </w:rPr>
-        <w:t>71</w:t>
+          <w:sz w:val="20"/>
+          <w:szCs w:val="20"/>
+        </w:rPr>
+        <w:sym w:font="Wingdings" w:char="F0DF"/>
+      </w:r>
+      <w:r>
+        <w:rPr>
+          <w:sz w:val="20"/>
+          <w:szCs w:val="20"/>
+        </w:rPr>
+        <w:t xml:space="preserve"> 70;</w:t>
+      </w:r>
+    </w:p>
+    <w:p>
+      <w:pPr>
+        <w:spacing w:after="120" w:line="240" w:lineRule="auto"/>
+        <w:rPr>
+          <w:sz w:val="20"/>
+          <w:szCs w:val="20"/>
+        </w:rPr>
+      </w:pPr>
+      <w:r>
+        <w:rPr>
+          <w:sz w:val="20"/>
+          <w:szCs w:val="20"/>
+        </w:rPr>
+        <w:t xml:space="preserve">3. </w:t>
+      </w:r>
+      <w:r>
+        <w:rPr>
+          <w:sz w:val="20"/>
+          <w:szCs w:val="20"/>
+          <w:u w:val="single"/>
+        </w:rPr>
+        <w:t>Decide who throws first</w:t>
+      </w:r>
+      <w:r>
+        <w:rPr>
+          <w:sz w:val="20"/>
+          <w:szCs w:val="20"/>
+        </w:rPr>
+        <w:t>.</w:t>
+      </w:r>
+    </w:p>
+    <w:p>
+      <w:pPr>
+        <w:spacing w:after="120" w:line="240" w:lineRule="auto"/>
+        <w:rPr>
+          <w:sz w:val="20"/>
+          <w:szCs w:val="20"/>
+        </w:rPr>
+      </w:pPr>
+      <w:r>
+        <w:rPr>
+          <w:sz w:val="20"/>
+          <w:szCs w:val="20"/>
+        </w:rPr>
+        <w:tab/>
+        <w:t>3.1 Ask for user input</w:t>
       </w:r>
       <w:r>
         <w:rPr>
@@ -1156,21 +1332,62 @@
           <w:szCs w:val="20"/>
         </w:rPr>
         <w:tab/>
-        <w:t>2.</w:t>
-      </w:r>
-      <w:r>
-        <w:rPr>
-          <w:sz w:val="20"/>
-          <w:szCs w:val="20"/>
-        </w:rPr>
-        <w:t>10</w:t>
-      </w:r>
-      <w:r>
-        <w:rPr>
-          <w:sz w:val="20"/>
-          <w:szCs w:val="20"/>
-        </w:rPr>
-        <w:t xml:space="preserve"> player2 singleSuccessRate </w:t>
+        <w:t>3.2 setWhosPlayingFirst(</w:t>
+      </w:r>
+      <w:r>
+        <w:rPr>
+          <w:i/>
+          <w:iCs/>
+          <w:sz w:val="20"/>
+          <w:szCs w:val="20"/>
+        </w:rPr>
+        <w:t>input)</w:t>
+      </w:r>
+      <w:r>
+        <w:rPr>
+          <w:sz w:val="20"/>
+          <w:szCs w:val="20"/>
+        </w:rPr>
+        <w:t>;</w:t>
+      </w:r>
+    </w:p>
+    <w:p>
+      <w:pPr>
+        <w:spacing w:after="120" w:line="240" w:lineRule="auto"/>
+        <w:rPr>
+          <w:sz w:val="20"/>
+          <w:szCs w:val="20"/>
+        </w:rPr>
+      </w:pPr>
+      <w:r>
+        <w:rPr>
+          <w:sz w:val="20"/>
+          <w:szCs w:val="20"/>
+        </w:rPr>
+        <w:t>4.</w:t>
+      </w:r>
+      <w:r>
+        <w:rPr>
+          <w:sz w:val="20"/>
+          <w:szCs w:val="20"/>
+        </w:rPr>
+        <w:tab/>
+      </w:r>
+      <w:r>
+        <w:rPr>
+          <w:i/>
+          <w:iCs/>
+          <w:sz w:val="20"/>
+          <w:szCs w:val="20"/>
+        </w:rPr>
+        <w:t>gamesPlayed</w:t>
+      </w:r>
+      <w:r>
+        <w:rPr>
+          <w:sz w:val="20"/>
+          <w:szCs w:val="20"/>
+        </w:rPr>
+        <w:t xml:space="preserve"> </w:t>
       </w:r>
       <w:r>
         <w:rPr>
@@ -1184,7 +1401,7 @@
           <w:sz w:val="20"/>
           <w:szCs w:val="20"/>
         </w:rPr>
-        <w:t xml:space="preserve"> 80;</w:t>
+        <w:t xml:space="preserve"> 0;</w:t>
       </w:r>
     </w:p>
     <w:p>
@@ -1200,52 +1417,22 @@
           <w:sz w:val="20"/>
           <w:szCs w:val="20"/>
         </w:rPr>
-        <w:tab/>
-        <w:t>2</w:t>
-      </w:r>
-      <w:r>
-        <w:rPr>
-          <w:sz w:val="20"/>
-          <w:szCs w:val="20"/>
-        </w:rPr>
-        <w:t>.11</w:t>
-      </w:r>
-      <w:r>
-        <w:rPr>
-          <w:sz w:val="20"/>
-          <w:szCs w:val="20"/>
-        </w:rPr>
-        <w:t xml:space="preserve"> player2 </w:t>
-      </w:r>
-      <w:r>
-        <w:rPr>
-          <w:i/>
-          <w:iCs/>
-          <w:sz w:val="20"/>
-          <w:szCs w:val="20"/>
-        </w:rPr>
-        <w:t>doubleSuccessRate</w:t>
-      </w:r>
-      <w:r>
-        <w:rPr>
-          <w:sz w:val="20"/>
-          <w:szCs w:val="20"/>
-        </w:rPr>
-        <w:t xml:space="preserve"> </w:t>
-      </w:r>
-      <w:r>
-        <w:rPr>
-          <w:sz w:val="20"/>
-          <w:szCs w:val="20"/>
-        </w:rPr>
-        <w:sym w:font="Wingdings" w:char="F0DF"/>
-      </w:r>
-      <w:r>
-        <w:rPr>
-          <w:sz w:val="20"/>
-          <w:szCs w:val="20"/>
-        </w:rPr>
-        <w:t xml:space="preserve"> 60;</w:t>
+        <w:t xml:space="preserve">5. </w:t>
+      </w:r>
+      <w:r>
+        <w:rPr>
+          <w:sz w:val="20"/>
+          <w:szCs w:val="20"/>
+          <w:u w:val="single"/>
+        </w:rPr>
+        <w:t>Play Game</w:t>
+      </w:r>
+      <w:r>
+        <w:rPr>
+          <w:sz w:val="20"/>
+          <w:szCs w:val="20"/>
+        </w:rPr>
+        <w:t>.</w:t>
       </w:r>
     </w:p>
     <w:p>
@@ -1261,107 +1448,232 @@
           <w:sz w:val="20"/>
           <w:szCs w:val="20"/>
         </w:rPr>
-        <w:tab/>
-        <w:t>2.1</w:t>
-      </w:r>
-      <w:r>
-        <w:rPr>
-          <w:sz w:val="20"/>
-          <w:szCs w:val="20"/>
-        </w:rPr>
-        <w:t>2</w:t>
-      </w:r>
-      <w:r>
-        <w:rPr>
-          <w:sz w:val="20"/>
-          <w:szCs w:val="20"/>
-        </w:rPr>
-        <w:t xml:space="preserve"> player2 </w:t>
-      </w:r>
-      <w:r>
-        <w:rPr>
-          <w:i/>
-          <w:iCs/>
-          <w:sz w:val="20"/>
-          <w:szCs w:val="20"/>
-        </w:rPr>
-        <w:t>trebleSuccessRate</w:t>
-      </w:r>
-      <w:r>
-        <w:rPr>
-          <w:sz w:val="20"/>
-          <w:szCs w:val="20"/>
-        </w:rPr>
-        <w:t xml:space="preserve"> </w:t>
-      </w:r>
-      <w:r>
-        <w:rPr>
-          <w:sz w:val="20"/>
-          <w:szCs w:val="20"/>
-        </w:rPr>
-        <w:sym w:font="Wingdings" w:char="F0DF"/>
-      </w:r>
-      <w:r>
-        <w:rPr>
-          <w:sz w:val="20"/>
-          <w:szCs w:val="20"/>
-        </w:rPr>
-        <w:t xml:space="preserve"> 70;</w:t>
+        <w:t>6.</w:t>
+      </w:r>
+      <w:r>
+        <w:rPr>
+          <w:sz w:val="20"/>
+          <w:szCs w:val="20"/>
+        </w:rPr>
+        <w:t>.</w:t>
+      </w:r>
+      <w:r>
+        <w:rPr>
+          <w:b/>
+          <w:bCs/>
+          <w:sz w:val="20"/>
+          <w:szCs w:val="20"/>
+        </w:rPr>
+        <w:tab/>
+      </w:r>
+      <w:r>
+        <w:rPr>
+          <w:b/>
+          <w:bCs/>
+          <w:sz w:val="20"/>
+          <w:szCs w:val="20"/>
+        </w:rPr>
+        <w:t>WHILE</w:t>
+      </w:r>
+      <w:r>
+        <w:rPr>
+          <w:sz w:val="20"/>
+          <w:szCs w:val="20"/>
+        </w:rPr>
+        <w:t xml:space="preserve"> (</w:t>
+      </w:r>
+      <w:r>
+        <w:rPr>
+          <w:i/>
+          <w:iCs/>
+          <w:sz w:val="20"/>
+          <w:szCs w:val="20"/>
+        </w:rPr>
+        <w:t>gamesPlayed</w:t>
+      </w:r>
+      <w:r>
+        <w:rPr>
+          <w:sz w:val="20"/>
+          <w:szCs w:val="20"/>
+        </w:rPr>
+        <w:t xml:space="preserve"> &lt; </w:t>
+      </w:r>
+      <w:r>
+        <w:rPr>
+          <w:i/>
+          <w:iCs/>
+          <w:sz w:val="20"/>
+          <w:szCs w:val="20"/>
+        </w:rPr>
+        <w:t>numOfGamesToPlay</w:t>
+      </w:r>
+      <w:r>
+        <w:rPr>
+          <w:sz w:val="20"/>
+          <w:szCs w:val="20"/>
+        </w:rPr>
+        <w:t>)</w:t>
       </w:r>
     </w:p>
     <w:p>
       <w:pPr>
         <w:spacing w:after="120" w:line="240" w:lineRule="auto"/>
         <w:rPr>
-          <w:sz w:val="20"/>
-          <w:szCs w:val="20"/>
-        </w:rPr>
-      </w:pPr>
-      <w:r>
-        <w:rPr>
-          <w:sz w:val="20"/>
-          <w:szCs w:val="20"/>
-        </w:rPr>
-        <w:t xml:space="preserve">3. </w:t>
-      </w:r>
-      <w:r>
-        <w:rPr>
-          <w:sz w:val="20"/>
-          <w:szCs w:val="20"/>
-          <w:u w:val="single"/>
-        </w:rPr>
-        <w:t>Decide who throws first</w:t>
-      </w:r>
-      <w:r>
-        <w:rPr>
-          <w:sz w:val="20"/>
-          <w:szCs w:val="20"/>
-        </w:rPr>
-        <w:t>.</w:t>
+          <w:color w:val="00B050"/>
+          <w:sz w:val="20"/>
+          <w:szCs w:val="20"/>
+        </w:rPr>
+      </w:pPr>
+      <w:r>
+        <w:rPr>
+          <w:sz w:val="20"/>
+          <w:szCs w:val="20"/>
+        </w:rPr>
+        <w:tab/>
+      </w:r>
+      <w:r>
+        <w:rPr>
+          <w:sz w:val="20"/>
+          <w:szCs w:val="20"/>
+        </w:rPr>
+        <w:tab/>
+      </w:r>
+      <w:r>
+        <w:rPr>
+          <w:sz w:val="20"/>
+          <w:szCs w:val="20"/>
+        </w:rPr>
+        <w:tab/>
+        <w:t>1.1</w:t>
+      </w:r>
+      <w:r>
+        <w:rPr>
+          <w:sz w:val="20"/>
+          <w:szCs w:val="20"/>
+        </w:rPr>
+        <w:tab/>
+      </w:r>
+      <w:r>
+        <w:rPr>
+          <w:sz w:val="20"/>
+          <w:szCs w:val="20"/>
+        </w:rPr>
+        <w:tab/>
+        <w:t>playDarts();</w:t>
+      </w:r>
+      <w:r>
+        <w:rPr>
+          <w:sz w:val="20"/>
+          <w:szCs w:val="20"/>
+        </w:rPr>
+        <w:tab/>
+      </w:r>
+      <w:r>
+        <w:rPr>
+          <w:sz w:val="20"/>
+          <w:szCs w:val="20"/>
+        </w:rPr>
+        <w:tab/>
+      </w:r>
+      <w:r>
+        <w:rPr>
+          <w:sz w:val="20"/>
+          <w:szCs w:val="20"/>
+        </w:rPr>
+        <w:tab/>
+      </w:r>
+      <w:r>
+        <w:rPr>
+          <w:sz w:val="20"/>
+          <w:szCs w:val="20"/>
+        </w:rPr>
+        <w:tab/>
+      </w:r>
+      <w:r>
+        <w:rPr>
+          <w:sz w:val="20"/>
+          <w:szCs w:val="20"/>
+        </w:rPr>
+        <w:tab/>
+      </w:r>
+      <w:r>
+        <w:rPr>
+          <w:sz w:val="20"/>
+          <w:szCs w:val="20"/>
+        </w:rPr>
+        <w:tab/>
+      </w:r>
+      <w:r>
+        <w:rPr>
+          <w:sz w:val="20"/>
+          <w:szCs w:val="20"/>
+        </w:rPr>
+        <w:tab/>
+      </w:r>
+      <w:r>
+        <w:rPr>
+          <w:sz w:val="20"/>
+          <w:szCs w:val="20"/>
+        </w:rPr>
+        <w:tab/>
+      </w:r>
+      <w:r>
+        <w:rPr>
+          <w:sz w:val="20"/>
+          <w:szCs w:val="20"/>
+        </w:rPr>
+        <w:tab/>
+      </w:r>
+      <w:r>
+        <w:rPr>
+          <w:sz w:val="20"/>
+          <w:szCs w:val="20"/>
+        </w:rPr>
+        <w:tab/>
+      </w:r>
+      <w:r>
+        <w:rPr>
+          <w:sz w:val="20"/>
+          <w:szCs w:val="20"/>
+        </w:rPr>
+        <w:tab/>
+      </w:r>
+      <w:r>
+        <w:rPr>
+          <w:i/>
+          <w:iCs/>
+          <w:color w:val="00B050"/>
+          <w:sz w:val="20"/>
+          <w:szCs w:val="20"/>
+        </w:rPr>
+        <w:t>// Move to playDarts function.</w:t>
       </w:r>
     </w:p>
     <w:p>
       <w:pPr>
         <w:spacing w:after="120" w:line="240" w:lineRule="auto"/>
         <w:rPr>
-          <w:sz w:val="20"/>
-          <w:szCs w:val="20"/>
-        </w:rPr>
-      </w:pPr>
-      <w:r>
-        <w:rPr>
-          <w:sz w:val="20"/>
-          <w:szCs w:val="20"/>
-        </w:rPr>
-        <w:tab/>
-        <w:t>3.1 Ask for user input</w:t>
-      </w:r>
-      <w:r>
-        <w:rPr>
-          <w:sz w:val="20"/>
-          <w:szCs w:val="20"/>
-        </w:rPr>
-        <w:t>;</w:t>
+          <w:b/>
+          <w:bCs/>
+          <w:sz w:val="20"/>
+          <w:szCs w:val="20"/>
+        </w:rPr>
+      </w:pPr>
+      <w:r>
+        <w:rPr>
+          <w:sz w:val="20"/>
+          <w:szCs w:val="20"/>
+        </w:rPr>
+        <w:tab/>
+      </w:r>
+      <w:r>
+        <w:rPr>
+          <w:b/>
+          <w:bCs/>
+          <w:sz w:val="20"/>
+          <w:szCs w:val="20"/>
+        </w:rPr>
+        <w:t>END WHILE</w:t>
       </w:r>
     </w:p>
     <w:p>
@@ -1374,373 +1686,31 @@
       </w:pPr>
       <w:r>
         <w:rPr>
-          <w:sz w:val="20"/>
-          <w:szCs w:val="20"/>
-        </w:rPr>
-        <w:tab/>
-        <w:t>3.2 setWhosPlayingFirst(</w:t>
-      </w:r>
-      <w:r>
-        <w:rPr>
-          <w:i/>
-          <w:iCs/>
-          <w:sz w:val="20"/>
-          <w:szCs w:val="20"/>
-        </w:rPr>
-        <w:t>input)</w:t>
-      </w:r>
-      <w:r>
-        <w:rPr>
-          <w:sz w:val="20"/>
-          <w:szCs w:val="20"/>
-        </w:rPr>
-        <w:t>;</w:t>
-      </w:r>
-    </w:p>
-    <w:p>
-      <w:pPr>
-        <w:spacing w:after="120" w:line="240" w:lineRule="auto"/>
-        <w:rPr>
-          <w:sz w:val="20"/>
-          <w:szCs w:val="20"/>
-        </w:rPr>
-      </w:pPr>
-      <w:r>
-        <w:rPr>
-          <w:sz w:val="20"/>
-          <w:szCs w:val="20"/>
-        </w:rPr>
-        <w:t>4.</w:t>
-      </w:r>
-      <w:r>
-        <w:rPr>
-          <w:sz w:val="20"/>
-          <w:szCs w:val="20"/>
-        </w:rPr>
-        <w:tab/>
-      </w:r>
-      <w:r>
-        <w:rPr>
-          <w:i/>
-          <w:iCs/>
-          <w:sz w:val="20"/>
-          <w:szCs w:val="20"/>
-        </w:rPr>
-        <w:t>gamesPlayed</w:t>
-      </w:r>
-      <w:r>
-        <w:rPr>
-          <w:sz w:val="20"/>
-          <w:szCs w:val="20"/>
-        </w:rPr>
-        <w:t xml:space="preserve"> </w:t>
-      </w:r>
-      <w:r>
-        <w:rPr>
-          <w:sz w:val="20"/>
-          <w:szCs w:val="20"/>
-        </w:rPr>
-        <w:sym w:font="Wingdings" w:char="F0DF"/>
-      </w:r>
-      <w:r>
-        <w:rPr>
-          <w:sz w:val="20"/>
-          <w:szCs w:val="20"/>
-        </w:rPr>
-        <w:t xml:space="preserve"> 0;</w:t>
-      </w:r>
-    </w:p>
-    <w:p>
-      <w:pPr>
-        <w:spacing w:after="120" w:line="240" w:lineRule="auto"/>
-        <w:rPr>
-          <w:sz w:val="20"/>
-          <w:szCs w:val="20"/>
-        </w:rPr>
-      </w:pPr>
-      <w:r>
-        <w:rPr>
-          <w:sz w:val="20"/>
-          <w:szCs w:val="20"/>
-        </w:rPr>
-        <w:t xml:space="preserve">5. </w:t>
-      </w:r>
-      <w:r>
-        <w:rPr>
-          <w:sz w:val="20"/>
-          <w:szCs w:val="20"/>
-          <w:u w:val="single"/>
-        </w:rPr>
-        <w:t>Play Game</w:t>
-      </w:r>
-      <w:r>
-        <w:rPr>
-          <w:sz w:val="20"/>
-          <w:szCs w:val="20"/>
-        </w:rPr>
-        <w:t>.</w:t>
-      </w:r>
-    </w:p>
-    <w:p>
-      <w:pPr>
-        <w:spacing w:after="120" w:line="240" w:lineRule="auto"/>
-        <w:rPr>
-          <w:sz w:val="20"/>
-          <w:szCs w:val="20"/>
-        </w:rPr>
-      </w:pPr>
-      <w:r>
-        <w:rPr>
-          <w:sz w:val="20"/>
-          <w:szCs w:val="20"/>
-        </w:rPr>
-        <w:t>6.</w:t>
-      </w:r>
-      <w:r>
-        <w:rPr>
-          <w:sz w:val="20"/>
-          <w:szCs w:val="20"/>
-        </w:rPr>
-        <w:t>.</w:t>
-      </w:r>
-      <w:r>
-        <w:rPr>
-          <w:b/>
-          <w:bCs/>
-          <w:sz w:val="20"/>
-          <w:szCs w:val="20"/>
-        </w:rPr>
-        <w:tab/>
-      </w:r>
-      <w:r>
-        <w:rPr>
-          <w:b/>
-          <w:bCs/>
-          <w:sz w:val="20"/>
-          <w:szCs w:val="20"/>
-        </w:rPr>
-        <w:t>WHILE</w:t>
-      </w:r>
-      <w:r>
-        <w:rPr>
-          <w:sz w:val="20"/>
-          <w:szCs w:val="20"/>
-        </w:rPr>
-        <w:t xml:space="preserve"> (</w:t>
-      </w:r>
-      <w:r>
-        <w:rPr>
-          <w:i/>
-          <w:iCs/>
-          <w:sz w:val="20"/>
-          <w:szCs w:val="20"/>
-        </w:rPr>
-        <w:t>gamesPlayed</w:t>
-      </w:r>
-      <w:r>
-        <w:rPr>
-          <w:sz w:val="20"/>
-          <w:szCs w:val="20"/>
-        </w:rPr>
-        <w:t xml:space="preserve"> &lt; </w:t>
-      </w:r>
-      <w:r>
-        <w:rPr>
-          <w:i/>
-          <w:iCs/>
-          <w:sz w:val="20"/>
-          <w:szCs w:val="20"/>
-        </w:rPr>
-        <w:t>numOfGamesToPlay</w:t>
-      </w:r>
-      <w:r>
-        <w:rPr>
-          <w:sz w:val="20"/>
-          <w:szCs w:val="20"/>
-        </w:rPr>
-        <w:t>)</w:t>
-      </w:r>
-    </w:p>
-    <w:p>
-      <w:pPr>
-        <w:spacing w:after="120" w:line="240" w:lineRule="auto"/>
-        <w:rPr>
-          <w:color w:val="00B050"/>
-          <w:sz w:val="20"/>
-          <w:szCs w:val="20"/>
-        </w:rPr>
-      </w:pPr>
-      <w:r>
-        <w:rPr>
-          <w:sz w:val="20"/>
-          <w:szCs w:val="20"/>
-        </w:rPr>
-        <w:tab/>
-      </w:r>
-      <w:r>
-        <w:rPr>
-          <w:sz w:val="20"/>
-          <w:szCs w:val="20"/>
-        </w:rPr>
-        <w:tab/>
-      </w:r>
-      <w:r>
-        <w:rPr>
-          <w:sz w:val="20"/>
-          <w:szCs w:val="20"/>
-        </w:rPr>
-        <w:tab/>
-        <w:t>1.1</w:t>
-      </w:r>
-      <w:r>
-        <w:rPr>
-          <w:sz w:val="20"/>
-          <w:szCs w:val="20"/>
-        </w:rPr>
-        <w:tab/>
-      </w:r>
-      <w:r>
-        <w:rPr>
-          <w:sz w:val="20"/>
-          <w:szCs w:val="20"/>
-        </w:rPr>
-        <w:tab/>
-        <w:t>playDarts();</w:t>
-      </w:r>
-      <w:r>
-        <w:rPr>
-          <w:sz w:val="20"/>
-          <w:szCs w:val="20"/>
-        </w:rPr>
-        <w:tab/>
-      </w:r>
-      <w:r>
-        <w:rPr>
-          <w:sz w:val="20"/>
-          <w:szCs w:val="20"/>
-        </w:rPr>
-        <w:tab/>
-      </w:r>
-      <w:r>
-        <w:rPr>
-          <w:sz w:val="20"/>
-          <w:szCs w:val="20"/>
-        </w:rPr>
-        <w:tab/>
-      </w:r>
-      <w:r>
-        <w:rPr>
-          <w:sz w:val="20"/>
-          <w:szCs w:val="20"/>
-        </w:rPr>
-        <w:tab/>
-      </w:r>
-      <w:r>
-        <w:rPr>
-          <w:sz w:val="20"/>
-          <w:szCs w:val="20"/>
-        </w:rPr>
-        <w:tab/>
-      </w:r>
-      <w:r>
-        <w:rPr>
-          <w:sz w:val="20"/>
-          <w:szCs w:val="20"/>
-        </w:rPr>
-        <w:tab/>
-      </w:r>
-      <w:r>
-        <w:rPr>
-          <w:sz w:val="20"/>
-          <w:szCs w:val="20"/>
-        </w:rPr>
-        <w:tab/>
-      </w:r>
-      <w:r>
-        <w:rPr>
-          <w:sz w:val="20"/>
-          <w:szCs w:val="20"/>
-        </w:rPr>
-        <w:tab/>
-      </w:r>
-      <w:r>
-        <w:rPr>
-          <w:sz w:val="20"/>
-          <w:szCs w:val="20"/>
-        </w:rPr>
-        <w:tab/>
-      </w:r>
-      <w:r>
-        <w:rPr>
-          <w:sz w:val="20"/>
-          <w:szCs w:val="20"/>
-        </w:rPr>
-        <w:tab/>
-      </w:r>
-      <w:r>
-        <w:rPr>
-          <w:sz w:val="20"/>
-          <w:szCs w:val="20"/>
-        </w:rPr>
-        <w:tab/>
-      </w:r>
-      <w:r>
-        <w:rPr>
-          <w:i/>
-          <w:iCs/>
-          <w:color w:val="00B050"/>
-          <w:sz w:val="20"/>
-          <w:szCs w:val="20"/>
-        </w:rPr>
-        <w:t xml:space="preserve">// Move to </w:t>
-      </w:r>
-      <w:r>
-        <w:rPr>
-          <w:i/>
-          <w:iCs/>
-          <w:color w:val="00B050"/>
-          <w:sz w:val="20"/>
-          <w:szCs w:val="20"/>
-        </w:rPr>
-        <w:t xml:space="preserve">playDarts </w:t>
-      </w:r>
-      <w:r>
-        <w:rPr>
-          <w:i/>
-          <w:iCs/>
-          <w:color w:val="00B050"/>
-          <w:sz w:val="20"/>
-          <w:szCs w:val="20"/>
-        </w:rPr>
-        <w:t>function.</w:t>
-      </w:r>
-    </w:p>
-    <w:p>
-      <w:pPr>
-        <w:spacing w:after="120" w:line="240" w:lineRule="auto"/>
-        <w:rPr>
-          <w:b/>
-          <w:bCs/>
-          <w:sz w:val="20"/>
-          <w:szCs w:val="20"/>
-        </w:rPr>
-      </w:pPr>
-      <w:r>
-        <w:rPr>
-          <w:sz w:val="20"/>
-          <w:szCs w:val="20"/>
-        </w:rPr>
-        <w:tab/>
-      </w:r>
-      <w:r>
-        <w:rPr>
-          <w:b/>
-          <w:bCs/>
-          <w:sz w:val="20"/>
-          <w:szCs w:val="20"/>
-        </w:rPr>
-        <w:t>END WHILE</w:t>
-      </w:r>
+          <w:b/>
+          <w:bCs/>
+          <w:sz w:val="20"/>
+          <w:szCs w:val="20"/>
+        </w:rPr>
+        <w:t>7.</w:t>
+      </w:r>
+      <w:r>
+        <w:rPr>
+          <w:b/>
+          <w:bCs/>
+          <w:sz w:val="20"/>
+          <w:szCs w:val="20"/>
+        </w:rPr>
+        <w:tab/>
+      </w:r>
+      <w:r>
+        <w:rPr>
+          <w:sz w:val="20"/>
+          <w:szCs w:val="20"/>
+        </w:rPr>
+        <w:t>printMatchResults();</w:t>
+      </w:r>
+      <w:bookmarkStart w:id="0" w:name="_GoBack"/>
+      <w:bookmarkEnd w:id="0"/>
     </w:p>
     <w:p>
       <w:pPr>
@@ -2142,12 +2112,6 @@
           <w:szCs w:val="20"/>
         </w:rPr>
         <w:tab/>
-      </w:r>
-      <w:r>
-        <w:rPr>
-          <w:sz w:val="20"/>
-          <w:szCs w:val="20"/>
-        </w:rPr>
         <w:t>1.1</w:t>
       </w:r>
       <w:r>
@@ -5146,17 +5110,7 @@
           <w:sz w:val="20"/>
           <w:szCs w:val="20"/>
         </w:rPr>
-        <w:t xml:space="preserve">// </w:t>
-      </w:r>
-      <w:r>
-        <w:rPr>
-          <w:i/>
-          <w:iCs/>
-          <w:color w:val="00B050"/>
-          <w:sz w:val="20"/>
-          <w:szCs w:val="20"/>
-        </w:rPr>
-        <w:t>Move to throwDart function.</w:t>
+        <w:t>// Move to throwDart function.</w:t>
       </w:r>
     </w:p>
     <w:p>
@@ -5487,7 +5441,462 @@
           <w:sz w:val="16"/>
           <w:szCs w:val="16"/>
         </w:rPr>
-        <w:t>// Move to thro</w:t>
+        <w:t>// Move to throwForFinish function.</w:t>
+      </w:r>
+    </w:p>
+    <w:p>
+      <w:pPr>
+        <w:spacing w:after="120" w:line="240" w:lineRule="auto"/>
+        <w:rPr>
+          <w:b/>
+          <w:bCs/>
+          <w:color w:val="00B050"/>
+          <w:sz w:val="20"/>
+          <w:szCs w:val="20"/>
+        </w:rPr>
+      </w:pPr>
+      <w:r>
+        <w:rPr>
+          <w:sz w:val="20"/>
+          <w:szCs w:val="20"/>
+        </w:rPr>
+        <w:tab/>
+      </w:r>
+      <w:r>
+        <w:rPr>
+          <w:sz w:val="20"/>
+          <w:szCs w:val="20"/>
+        </w:rPr>
+        <w:tab/>
+      </w:r>
+      <w:r>
+        <w:rPr>
+          <w:sz w:val="20"/>
+          <w:szCs w:val="20"/>
+        </w:rPr>
+        <w:tab/>
+      </w:r>
+      <w:r>
+        <w:rPr>
+          <w:sz w:val="20"/>
+          <w:szCs w:val="20"/>
+        </w:rPr>
+        <w:tab/>
+      </w:r>
+      <w:r>
+        <w:rPr>
+          <w:sz w:val="20"/>
+          <w:szCs w:val="20"/>
+        </w:rPr>
+        <w:tab/>
+      </w:r>
+      <w:r>
+        <w:rPr>
+          <w:sz w:val="20"/>
+          <w:szCs w:val="20"/>
+        </w:rPr>
+        <w:tab/>
+      </w:r>
+      <w:r>
+        <w:rPr>
+          <w:sz w:val="20"/>
+          <w:szCs w:val="20"/>
+        </w:rPr>
+        <w:tab/>
+      </w:r>
+      <w:r>
+        <w:rPr>
+          <w:sz w:val="20"/>
+          <w:szCs w:val="20"/>
+        </w:rPr>
+        <w:tab/>
+      </w:r>
+      <w:r>
+        <w:rPr>
+          <w:sz w:val="20"/>
+          <w:szCs w:val="20"/>
+        </w:rPr>
+        <w:tab/>
+      </w:r>
+      <w:r>
+        <w:rPr>
+          <w:sz w:val="20"/>
+          <w:szCs w:val="20"/>
+        </w:rPr>
+        <w:tab/>
+      </w:r>
+      <w:r>
+        <w:rPr>
+          <w:b/>
+          <w:bCs/>
+          <w:sz w:val="20"/>
+          <w:szCs w:val="20"/>
+        </w:rPr>
+        <w:t>END IF</w:t>
+      </w:r>
+    </w:p>
+    <w:p>
+      <w:pPr>
+        <w:spacing w:after="120" w:line="240" w:lineRule="auto"/>
+        <w:ind w:left="1420" w:firstLine="284"/>
+        <w:rPr>
+          <w:b/>
+          <w:bCs/>
+          <w:sz w:val="20"/>
+          <w:szCs w:val="20"/>
+        </w:rPr>
+      </w:pPr>
+      <w:r>
+        <w:rPr>
+          <w:b/>
+          <w:bCs/>
+          <w:sz w:val="20"/>
+          <w:szCs w:val="20"/>
+        </w:rPr>
+        <w:t>END IF</w:t>
+      </w:r>
+    </w:p>
+    <w:p>
+      <w:pPr>
+        <w:spacing w:after="120" w:line="240" w:lineRule="auto"/>
+        <w:rPr>
+          <w:sz w:val="20"/>
+          <w:szCs w:val="20"/>
+        </w:rPr>
+      </w:pPr>
+      <w:r>
+        <w:rPr>
+          <w:sz w:val="20"/>
+          <w:szCs w:val="20"/>
+        </w:rPr>
+        <w:tab/>
+      </w:r>
+      <w:r>
+        <w:rPr>
+          <w:sz w:val="20"/>
+          <w:szCs w:val="20"/>
+        </w:rPr>
+        <w:tab/>
+      </w:r>
+      <w:r>
+        <w:rPr>
+          <w:sz w:val="20"/>
+          <w:szCs w:val="20"/>
+        </w:rPr>
+        <w:tab/>
+      </w:r>
+      <w:r>
+        <w:rPr>
+          <w:sz w:val="20"/>
+          <w:szCs w:val="20"/>
+        </w:rPr>
+        <w:tab/>
+      </w:r>
+      <w:r>
+        <w:rPr>
+          <w:sz w:val="20"/>
+          <w:szCs w:val="20"/>
+        </w:rPr>
+        <w:t>1.</w:t>
+      </w:r>
+      <w:r>
+        <w:rPr>
+          <w:sz w:val="20"/>
+          <w:szCs w:val="20"/>
+        </w:rPr>
+        <w:t>2.</w:t>
+      </w:r>
+      <w:r>
+        <w:rPr>
+          <w:sz w:val="20"/>
+          <w:szCs w:val="20"/>
+        </w:rPr>
+        <w:t>5</w:t>
+      </w:r>
+      <w:r>
+        <w:rPr>
+          <w:sz w:val="20"/>
+          <w:szCs w:val="20"/>
+        </w:rPr>
+        <w:tab/>
+      </w:r>
+      <w:r>
+        <w:rPr>
+          <w:b/>
+          <w:bCs/>
+          <w:sz w:val="20"/>
+          <w:szCs w:val="20"/>
+        </w:rPr>
+        <w:t>IF</w:t>
+      </w:r>
+      <w:r>
+        <w:rPr>
+          <w:sz w:val="20"/>
+          <w:szCs w:val="20"/>
+        </w:rPr>
+        <w:t>(</w:t>
+      </w:r>
+      <w:r>
+        <w:rPr>
+          <w:sz w:val="20"/>
+          <w:szCs w:val="20"/>
+        </w:rPr>
+        <w:t>(</w:t>
+      </w:r>
+      <w:r>
+        <w:rPr>
+          <w:i/>
+          <w:iCs/>
+          <w:sz w:val="20"/>
+          <w:szCs w:val="20"/>
+        </w:rPr>
+        <w:t>scoreRemaining</w:t>
+      </w:r>
+      <w:r>
+        <w:rPr>
+          <w:i/>
+          <w:iCs/>
+          <w:sz w:val="20"/>
+          <w:szCs w:val="20"/>
+        </w:rPr>
+        <w:t xml:space="preserve"> – numberHi</w:t>
+      </w:r>
+      <w:r>
+        <w:rPr>
+          <w:i/>
+          <w:iCs/>
+          <w:sz w:val="20"/>
+          <w:szCs w:val="20"/>
+        </w:rPr>
+        <w:t>t</w:t>
+      </w:r>
+      <w:r>
+        <w:rPr>
+          <w:sz w:val="20"/>
+          <w:szCs w:val="20"/>
+        </w:rPr>
+        <w:t>) &lt; 2 AND (</w:t>
+      </w:r>
+      <w:r>
+        <w:rPr>
+          <w:i/>
+          <w:iCs/>
+          <w:sz w:val="20"/>
+          <w:szCs w:val="20"/>
+        </w:rPr>
+        <w:t>scoreRemaining != 0</w:t>
+      </w:r>
+      <w:r>
+        <w:rPr>
+          <w:sz w:val="20"/>
+          <w:szCs w:val="20"/>
+        </w:rPr>
+        <w:t>)</w:t>
+      </w:r>
+      <w:r>
+        <w:rPr>
+          <w:sz w:val="20"/>
+          <w:szCs w:val="20"/>
+        </w:rPr>
+        <w:t>)</w:t>
+      </w:r>
+      <w:r>
+        <w:rPr>
+          <w:sz w:val="20"/>
+          <w:szCs w:val="20"/>
+        </w:rPr>
+        <w:tab/>
+      </w:r>
+      <w:r>
+        <w:rPr>
+          <w:sz w:val="20"/>
+          <w:szCs w:val="20"/>
+        </w:rPr>
+        <w:tab/>
+      </w:r>
+    </w:p>
+    <w:p>
+      <w:pPr>
+        <w:spacing w:after="120" w:line="240" w:lineRule="auto"/>
+        <w:rPr>
+          <w:sz w:val="20"/>
+          <w:szCs w:val="20"/>
+        </w:rPr>
+      </w:pPr>
+      <w:r>
+        <w:rPr>
+          <w:sz w:val="20"/>
+          <w:szCs w:val="20"/>
+        </w:rPr>
+        <w:tab/>
+      </w:r>
+      <w:r>
+        <w:rPr>
+          <w:sz w:val="20"/>
+          <w:szCs w:val="20"/>
+        </w:rPr>
+        <w:tab/>
+      </w:r>
+      <w:r>
+        <w:rPr>
+          <w:sz w:val="20"/>
+          <w:szCs w:val="20"/>
+        </w:rPr>
+        <w:tab/>
+      </w:r>
+      <w:r>
+        <w:rPr>
+          <w:sz w:val="20"/>
+          <w:szCs w:val="20"/>
+        </w:rPr>
+        <w:tab/>
+      </w:r>
+      <w:r>
+        <w:rPr>
+          <w:sz w:val="20"/>
+          <w:szCs w:val="20"/>
+        </w:rPr>
+        <w:tab/>
+      </w:r>
+      <w:r>
+        <w:rPr>
+          <w:sz w:val="20"/>
+          <w:szCs w:val="20"/>
+        </w:rPr>
+        <w:tab/>
+      </w:r>
+      <w:r>
+        <w:rPr>
+          <w:sz w:val="20"/>
+          <w:szCs w:val="20"/>
+        </w:rPr>
+        <w:tab/>
+      </w:r>
+      <w:r>
+        <w:rPr>
+          <w:sz w:val="20"/>
+          <w:szCs w:val="20"/>
+        </w:rPr>
+        <w:t>1</w:t>
+      </w:r>
+      <w:r>
+        <w:rPr>
+          <w:sz w:val="20"/>
+          <w:szCs w:val="20"/>
+        </w:rPr>
+        <w:t>.2.</w:t>
+      </w:r>
+      <w:r>
+        <w:rPr>
+          <w:sz w:val="20"/>
+          <w:szCs w:val="20"/>
+        </w:rPr>
+        <w:t>5</w:t>
+      </w:r>
+      <w:r>
+        <w:rPr>
+          <w:sz w:val="20"/>
+          <w:szCs w:val="20"/>
+        </w:rPr>
+        <w:t>.1</w:t>
+      </w:r>
+      <w:r>
+        <w:rPr>
+          <w:sz w:val="20"/>
+          <w:szCs w:val="20"/>
+        </w:rPr>
+        <w:tab/>
+      </w:r>
+      <w:r>
+        <w:rPr>
+          <w:sz w:val="20"/>
+          <w:szCs w:val="20"/>
+        </w:rPr>
+        <w:t xml:space="preserve"> </w:t>
+      </w:r>
+      <w:r>
+        <w:rPr>
+          <w:sz w:val="20"/>
+          <w:szCs w:val="20"/>
+        </w:rPr>
+        <w:tab/>
+      </w:r>
+      <w:r>
+        <w:rPr>
+          <w:i/>
+          <w:iCs/>
+          <w:sz w:val="20"/>
+          <w:szCs w:val="20"/>
+        </w:rPr>
+        <w:t>scoreRemaining</w:t>
+      </w:r>
+      <w:r>
+        <w:rPr>
+          <w:sz w:val="20"/>
+          <w:szCs w:val="20"/>
+        </w:rPr>
+        <w:t xml:space="preserve"> </w:t>
+      </w:r>
+      <w:r>
+        <w:rPr>
+          <w:sz w:val="20"/>
+          <w:szCs w:val="20"/>
+        </w:rPr>
+        <w:sym w:font="Wingdings" w:char="F0DF"/>
+      </w:r>
+      <w:r>
+        <w:rPr>
+          <w:sz w:val="20"/>
+          <w:szCs w:val="20"/>
+        </w:rPr>
+        <w:t xml:space="preserve"> </w:t>
+      </w:r>
+      <w:r>
+        <w:rPr>
+          <w:i/>
+          <w:iCs/>
+          <w:sz w:val="20"/>
+          <w:szCs w:val="20"/>
+        </w:rPr>
+        <w:t>scoreRemaining</w:t>
+      </w:r>
+      <w:r>
+        <w:rPr>
+          <w:sz w:val="16"/>
+          <w:szCs w:val="16"/>
+        </w:rPr>
+        <w:t>;</w:t>
+      </w:r>
+      <w:r>
+        <w:rPr>
+          <w:sz w:val="16"/>
+          <w:szCs w:val="16"/>
+        </w:rPr>
+        <w:t xml:space="preserve"> </w:t>
+      </w:r>
+      <w:r>
+        <w:rPr>
+          <w:sz w:val="16"/>
+          <w:szCs w:val="16"/>
+        </w:rPr>
+        <w:tab/>
+      </w:r>
+      <w:r>
+        <w:rPr>
+          <w:sz w:val="16"/>
+          <w:szCs w:val="16"/>
+        </w:rPr>
+        <w:tab/>
+      </w:r>
+      <w:r>
+        <w:rPr>
+          <w:i/>
+          <w:iCs/>
+          <w:color w:val="00B050"/>
+          <w:sz w:val="20"/>
+          <w:szCs w:val="20"/>
+        </w:rPr>
+        <w:t>// The player went bust</w:t>
       </w:r>
       <w:r>
         <w:rPr>
@@ -5497,25 +5906,92 @@
           <w:sz w:val="16"/>
           <w:szCs w:val="16"/>
         </w:rPr>
-        <w:t>wForFinish</w:t>
+        <w:t>.</w:t>
       </w:r>
       <w:r>
         <w:rPr>
           <w:i/>
           <w:iCs/>
           <w:color w:val="00B050"/>
-          <w:sz w:val="16"/>
-          <w:szCs w:val="16"/>
-        </w:rPr>
-        <w:t xml:space="preserve"> function.</w:t>
+          <w:sz w:val="20"/>
+          <w:szCs w:val="20"/>
+        </w:rPr>
+        <w:t xml:space="preserve"> Score stays the same.</w:t>
       </w:r>
     </w:p>
     <w:p>
       <w:pPr>
         <w:spacing w:after="120" w:line="240" w:lineRule="auto"/>
         <w:rPr>
-          <w:b/>
-          <w:bCs/>
+          <w:sz w:val="20"/>
+          <w:szCs w:val="20"/>
+        </w:rPr>
+      </w:pPr>
+      <w:r>
+        <w:rPr>
+          <w:sz w:val="20"/>
+          <w:szCs w:val="20"/>
+        </w:rPr>
+        <w:tab/>
+      </w:r>
+      <w:r>
+        <w:rPr>
+          <w:sz w:val="20"/>
+          <w:szCs w:val="20"/>
+        </w:rPr>
+        <w:tab/>
+      </w:r>
+      <w:r>
+        <w:rPr>
+          <w:sz w:val="20"/>
+          <w:szCs w:val="20"/>
+        </w:rPr>
+        <w:tab/>
+      </w:r>
+      <w:r>
+        <w:rPr>
+          <w:sz w:val="20"/>
+          <w:szCs w:val="20"/>
+        </w:rPr>
+        <w:tab/>
+      </w:r>
+      <w:r>
+        <w:rPr>
+          <w:sz w:val="20"/>
+          <w:szCs w:val="20"/>
+        </w:rPr>
+        <w:t>1.2.</w:t>
+      </w:r>
+      <w:r>
+        <w:rPr>
+          <w:sz w:val="20"/>
+          <w:szCs w:val="20"/>
+        </w:rPr>
+        <w:t>6</w:t>
+      </w:r>
+      <w:r>
+        <w:rPr>
+          <w:sz w:val="20"/>
+          <w:szCs w:val="20"/>
+        </w:rPr>
+        <w:tab/>
+      </w:r>
+      <w:r>
+        <w:rPr>
+          <w:b/>
+          <w:bCs/>
+          <w:sz w:val="20"/>
+          <w:szCs w:val="20"/>
+        </w:rPr>
+        <w:t>ELSE</w:t>
+      </w:r>
+    </w:p>
+    <w:p>
+      <w:pPr>
+        <w:spacing w:after="120" w:line="240" w:lineRule="auto"/>
+        <w:rPr>
+          <w:i/>
+          <w:iCs/>
           <w:color w:val="00B050"/>
           <w:sz w:val="20"/>
           <w:szCs w:val="20"/>
@@ -5575,6 +6051,688 @@
           <w:sz w:val="20"/>
           <w:szCs w:val="20"/>
         </w:rPr>
+        <w:t>1</w:t>
+      </w:r>
+      <w:r>
+        <w:rPr>
+          <w:sz w:val="20"/>
+          <w:szCs w:val="20"/>
+        </w:rPr>
+        <w:t>.2.</w:t>
+      </w:r>
+      <w:r>
+        <w:rPr>
+          <w:sz w:val="20"/>
+          <w:szCs w:val="20"/>
+        </w:rPr>
+        <w:t>6</w:t>
+      </w:r>
+      <w:r>
+        <w:rPr>
+          <w:sz w:val="20"/>
+          <w:szCs w:val="20"/>
+        </w:rPr>
+        <w:t>.1</w:t>
+      </w:r>
+      <w:r>
+        <w:rPr>
+          <w:sz w:val="20"/>
+          <w:szCs w:val="20"/>
+        </w:rPr>
+        <w:tab/>
+      </w:r>
+      <w:r>
+        <w:rPr>
+          <w:sz w:val="20"/>
+          <w:szCs w:val="20"/>
+        </w:rPr>
+        <w:tab/>
+      </w:r>
+      <w:r>
+        <w:rPr>
+          <w:i/>
+          <w:iCs/>
+          <w:sz w:val="20"/>
+          <w:szCs w:val="20"/>
+        </w:rPr>
+        <w:t>scoreRemaining</w:t>
+      </w:r>
+      <w:r>
+        <w:rPr>
+          <w:sz w:val="20"/>
+          <w:szCs w:val="20"/>
+        </w:rPr>
+        <w:t xml:space="preserve"> </w:t>
+      </w:r>
+      <w:r>
+        <w:rPr>
+          <w:sz w:val="20"/>
+          <w:szCs w:val="20"/>
+        </w:rPr>
+        <w:sym w:font="Wingdings" w:char="F0DF"/>
+      </w:r>
+      <w:r>
+        <w:rPr>
+          <w:sz w:val="20"/>
+          <w:szCs w:val="20"/>
+        </w:rPr>
+        <w:t xml:space="preserve"> </w:t>
+      </w:r>
+      <w:r>
+        <w:rPr>
+          <w:i/>
+          <w:iCs/>
+          <w:sz w:val="20"/>
+          <w:szCs w:val="20"/>
+        </w:rPr>
+        <w:t>scoreRemaining</w:t>
+      </w:r>
+      <w:r>
+        <w:rPr>
+          <w:sz w:val="20"/>
+          <w:szCs w:val="20"/>
+        </w:rPr>
+        <w:t xml:space="preserve"> </w:t>
+      </w:r>
+      <w:r>
+        <w:rPr>
+          <w:sz w:val="20"/>
+          <w:szCs w:val="20"/>
+        </w:rPr>
+        <w:t>-</w:t>
+      </w:r>
+      <w:r>
+        <w:rPr>
+          <w:sz w:val="20"/>
+          <w:szCs w:val="20"/>
+        </w:rPr>
+        <w:t xml:space="preserve"> </w:t>
+      </w:r>
+      <w:r>
+        <w:rPr>
+          <w:i/>
+          <w:iCs/>
+          <w:sz w:val="20"/>
+          <w:szCs w:val="20"/>
+        </w:rPr>
+        <w:t>number</w:t>
+      </w:r>
+      <w:r>
+        <w:rPr>
+          <w:i/>
+          <w:iCs/>
+          <w:sz w:val="20"/>
+          <w:szCs w:val="20"/>
+        </w:rPr>
+        <w:t>H</w:t>
+      </w:r>
+      <w:r>
+        <w:rPr>
+          <w:i/>
+          <w:iCs/>
+          <w:sz w:val="20"/>
+          <w:szCs w:val="20"/>
+        </w:rPr>
+        <w:t>i</w:t>
+      </w:r>
+      <w:r>
+        <w:rPr>
+          <w:i/>
+          <w:iCs/>
+          <w:sz w:val="20"/>
+          <w:szCs w:val="20"/>
+        </w:rPr>
+        <w:t>t</w:t>
+      </w:r>
+      <w:r>
+        <w:rPr>
+          <w:sz w:val="20"/>
+          <w:szCs w:val="20"/>
+        </w:rPr>
+        <w:t>;</w:t>
+      </w:r>
+      <w:r>
+        <w:rPr>
+          <w:sz w:val="20"/>
+          <w:szCs w:val="20"/>
+        </w:rPr>
+        <w:tab/>
+      </w:r>
+      <w:r>
+        <w:rPr>
+          <w:i/>
+          <w:iCs/>
+          <w:color w:val="00B050"/>
+          <w:sz w:val="20"/>
+          <w:szCs w:val="20"/>
+        </w:rPr>
+        <w:t xml:space="preserve"> </w:t>
+      </w:r>
+      <w:r>
+        <w:rPr>
+          <w:i/>
+          <w:iCs/>
+          <w:color w:val="00B050"/>
+          <w:sz w:val="20"/>
+          <w:szCs w:val="20"/>
+        </w:rPr>
+        <w:t xml:space="preserve">// </w:t>
+      </w:r>
+      <w:r>
+        <w:rPr>
+          <w:i/>
+          <w:iCs/>
+          <w:color w:val="00B050"/>
+          <w:sz w:val="20"/>
+          <w:szCs w:val="20"/>
+        </w:rPr>
+        <w:t>Reduces score.</w:t>
+      </w:r>
+    </w:p>
+    <w:p>
+      <w:pPr>
+        <w:spacing w:after="120" w:line="240" w:lineRule="auto"/>
+        <w:rPr>
+          <w:sz w:val="20"/>
+          <w:szCs w:val="20"/>
+        </w:rPr>
+      </w:pPr>
+      <w:r>
+        <w:rPr>
+          <w:color w:val="00B050"/>
+          <w:sz w:val="20"/>
+          <w:szCs w:val="20"/>
+        </w:rPr>
+        <w:tab/>
+      </w:r>
+      <w:r>
+        <w:rPr>
+          <w:color w:val="00B050"/>
+          <w:sz w:val="20"/>
+          <w:szCs w:val="20"/>
+        </w:rPr>
+        <w:tab/>
+      </w:r>
+      <w:r>
+        <w:rPr>
+          <w:color w:val="00B050"/>
+          <w:sz w:val="20"/>
+          <w:szCs w:val="20"/>
+        </w:rPr>
+        <w:tab/>
+      </w:r>
+      <w:r>
+        <w:rPr>
+          <w:color w:val="00B050"/>
+          <w:sz w:val="20"/>
+          <w:szCs w:val="20"/>
+        </w:rPr>
+        <w:tab/>
+      </w:r>
+      <w:r>
+        <w:rPr>
+          <w:color w:val="00B050"/>
+          <w:sz w:val="20"/>
+          <w:szCs w:val="20"/>
+        </w:rPr>
+        <w:tab/>
+      </w:r>
+      <w:r>
+        <w:rPr>
+          <w:color w:val="00B050"/>
+          <w:sz w:val="20"/>
+          <w:szCs w:val="20"/>
+        </w:rPr>
+        <w:tab/>
+      </w:r>
+      <w:r>
+        <w:rPr>
+          <w:color w:val="00B050"/>
+          <w:sz w:val="20"/>
+          <w:szCs w:val="20"/>
+        </w:rPr>
+        <w:tab/>
+      </w:r>
+      <w:r>
+        <w:rPr>
+          <w:sz w:val="20"/>
+          <w:szCs w:val="20"/>
+        </w:rPr>
+        <w:t>1.2.6.2</w:t>
+      </w:r>
+      <w:r>
+        <w:rPr>
+          <w:sz w:val="20"/>
+          <w:szCs w:val="20"/>
+        </w:rPr>
+        <w:tab/>
+      </w:r>
+      <w:r>
+        <w:rPr>
+          <w:sz w:val="20"/>
+          <w:szCs w:val="20"/>
+        </w:rPr>
+        <w:tab/>
+      </w:r>
+      <w:r>
+        <w:rPr>
+          <w:b/>
+          <w:bCs/>
+          <w:sz w:val="20"/>
+          <w:szCs w:val="20"/>
+        </w:rPr>
+        <w:t>IF</w:t>
+      </w:r>
+      <w:r>
+        <w:rPr>
+          <w:sz w:val="20"/>
+          <w:szCs w:val="20"/>
+        </w:rPr>
+        <w:t>(</w:t>
+      </w:r>
+      <w:r>
+        <w:rPr>
+          <w:i/>
+          <w:iCs/>
+          <w:sz w:val="20"/>
+          <w:szCs w:val="20"/>
+        </w:rPr>
+        <w:t>scoreRemaining == 0</w:t>
+      </w:r>
+      <w:r>
+        <w:rPr>
+          <w:sz w:val="20"/>
+          <w:szCs w:val="20"/>
+        </w:rPr>
+        <w:t>)</w:t>
+      </w:r>
+    </w:p>
+    <w:p>
+      <w:pPr>
+        <w:spacing w:after="120" w:line="240" w:lineRule="auto"/>
+        <w:rPr>
+          <w:sz w:val="20"/>
+          <w:szCs w:val="20"/>
+        </w:rPr>
+      </w:pPr>
+      <w:r>
+        <w:rPr>
+          <w:sz w:val="20"/>
+          <w:szCs w:val="20"/>
+        </w:rPr>
+        <w:tab/>
+      </w:r>
+      <w:r>
+        <w:rPr>
+          <w:sz w:val="20"/>
+          <w:szCs w:val="20"/>
+        </w:rPr>
+        <w:tab/>
+      </w:r>
+      <w:r>
+        <w:rPr>
+          <w:sz w:val="20"/>
+          <w:szCs w:val="20"/>
+        </w:rPr>
+        <w:tab/>
+      </w:r>
+      <w:r>
+        <w:rPr>
+          <w:sz w:val="20"/>
+          <w:szCs w:val="20"/>
+        </w:rPr>
+        <w:tab/>
+      </w:r>
+      <w:r>
+        <w:rPr>
+          <w:sz w:val="20"/>
+          <w:szCs w:val="20"/>
+        </w:rPr>
+        <w:tab/>
+      </w:r>
+      <w:r>
+        <w:rPr>
+          <w:sz w:val="20"/>
+          <w:szCs w:val="20"/>
+        </w:rPr>
+        <w:tab/>
+      </w:r>
+      <w:r>
+        <w:rPr>
+          <w:sz w:val="20"/>
+          <w:szCs w:val="20"/>
+        </w:rPr>
+        <w:tab/>
+      </w:r>
+      <w:r>
+        <w:rPr>
+          <w:sz w:val="20"/>
+          <w:szCs w:val="20"/>
+        </w:rPr>
+        <w:tab/>
+      </w:r>
+      <w:r>
+        <w:rPr>
+          <w:sz w:val="20"/>
+          <w:szCs w:val="20"/>
+        </w:rPr>
+        <w:tab/>
+      </w:r>
+      <w:r>
+        <w:rPr>
+          <w:sz w:val="20"/>
+          <w:szCs w:val="20"/>
+        </w:rPr>
+        <w:tab/>
+      </w:r>
+      <w:r>
+        <w:rPr>
+          <w:sz w:val="20"/>
+          <w:szCs w:val="20"/>
+        </w:rPr>
+        <w:tab/>
+      </w:r>
+      <w:r>
+        <w:rPr>
+          <w:sz w:val="20"/>
+          <w:szCs w:val="20"/>
+        </w:rPr>
+        <w:t>1.2.6.2.1</w:t>
+      </w:r>
+      <w:r>
+        <w:rPr>
+          <w:sz w:val="20"/>
+          <w:szCs w:val="20"/>
+        </w:rPr>
+        <w:tab/>
+      </w:r>
+      <w:r>
+        <w:rPr>
+          <w:b/>
+          <w:bCs/>
+          <w:sz w:val="20"/>
+          <w:szCs w:val="20"/>
+        </w:rPr>
+        <w:t>IF</w:t>
+      </w:r>
+      <w:r>
+        <w:rPr>
+          <w:sz w:val="20"/>
+          <w:szCs w:val="20"/>
+        </w:rPr>
+        <w:t>(</w:t>
+      </w:r>
+      <w:r>
+        <w:rPr>
+          <w:i/>
+          <w:iCs/>
+          <w:sz w:val="20"/>
+          <w:szCs w:val="20"/>
+        </w:rPr>
+        <w:t>numOfPlayers &gt; 1</w:t>
+      </w:r>
+      <w:r>
+        <w:rPr>
+          <w:sz w:val="20"/>
+          <w:szCs w:val="20"/>
+        </w:rPr>
+        <w:t>)</w:t>
+      </w:r>
+    </w:p>
+    <w:p>
+      <w:pPr>
+        <w:spacing w:after="120" w:line="240" w:lineRule="auto"/>
+        <w:rPr>
+          <w:sz w:val="20"/>
+          <w:szCs w:val="20"/>
+        </w:rPr>
+      </w:pPr>
+      <w:r>
+        <w:rPr>
+          <w:sz w:val="20"/>
+          <w:szCs w:val="20"/>
+        </w:rPr>
+        <w:tab/>
+      </w:r>
+      <w:r>
+        <w:rPr>
+          <w:sz w:val="20"/>
+          <w:szCs w:val="20"/>
+        </w:rPr>
+        <w:tab/>
+      </w:r>
+      <w:r>
+        <w:rPr>
+          <w:sz w:val="20"/>
+          <w:szCs w:val="20"/>
+        </w:rPr>
+        <w:tab/>
+      </w:r>
+      <w:r>
+        <w:rPr>
+          <w:sz w:val="20"/>
+          <w:szCs w:val="20"/>
+        </w:rPr>
+        <w:tab/>
+      </w:r>
+      <w:r>
+        <w:rPr>
+          <w:sz w:val="20"/>
+          <w:szCs w:val="20"/>
+        </w:rPr>
+        <w:tab/>
+      </w:r>
+      <w:r>
+        <w:rPr>
+          <w:sz w:val="20"/>
+          <w:szCs w:val="20"/>
+        </w:rPr>
+        <w:tab/>
+      </w:r>
+      <w:r>
+        <w:rPr>
+          <w:sz w:val="20"/>
+          <w:szCs w:val="20"/>
+        </w:rPr>
+        <w:tab/>
+      </w:r>
+      <w:r>
+        <w:rPr>
+          <w:sz w:val="20"/>
+          <w:szCs w:val="20"/>
+        </w:rPr>
+        <w:tab/>
+      </w:r>
+      <w:r>
+        <w:rPr>
+          <w:sz w:val="20"/>
+          <w:szCs w:val="20"/>
+        </w:rPr>
+        <w:tab/>
+      </w:r>
+      <w:r>
+        <w:rPr>
+          <w:sz w:val="20"/>
+          <w:szCs w:val="20"/>
+        </w:rPr>
+        <w:tab/>
+      </w:r>
+      <w:r>
+        <w:rPr>
+          <w:sz w:val="20"/>
+          <w:szCs w:val="20"/>
+        </w:rPr>
+        <w:tab/>
+      </w:r>
+      <w:r>
+        <w:rPr>
+          <w:sz w:val="20"/>
+          <w:szCs w:val="20"/>
+        </w:rPr>
+        <w:tab/>
+      </w:r>
+      <w:r>
+        <w:rPr>
+          <w:sz w:val="20"/>
+          <w:szCs w:val="20"/>
+        </w:rPr>
+        <w:tab/>
+      </w:r>
+      <w:r>
+        <w:rPr>
+          <w:sz w:val="20"/>
+          <w:szCs w:val="20"/>
+        </w:rPr>
+        <w:tab/>
+      </w:r>
+      <w:r>
+        <w:rPr>
+          <w:sz w:val="20"/>
+          <w:szCs w:val="20"/>
+        </w:rPr>
+        <w:tab/>
+        <w:t>1.2.6.2.1.1</w:t>
+      </w:r>
+      <w:r>
+        <w:rPr>
+          <w:sz w:val="20"/>
+          <w:szCs w:val="20"/>
+        </w:rPr>
+        <w:tab/>
+        <w:t>Player 2 set(</w:t>
+      </w:r>
+      <w:r>
+        <w:rPr>
+          <w:i/>
+          <w:iCs/>
+          <w:sz w:val="20"/>
+          <w:szCs w:val="20"/>
+        </w:rPr>
+        <w:t>isPlaying</w:t>
+      </w:r>
+      <w:r>
+        <w:rPr>
+          <w:sz w:val="20"/>
+          <w:szCs w:val="20"/>
+        </w:rPr>
+        <w:t xml:space="preserve">) </w:t>
+      </w:r>
+      <w:r>
+        <w:rPr>
+          <w:sz w:val="20"/>
+          <w:szCs w:val="20"/>
+        </w:rPr>
+        <w:sym w:font="Wingdings" w:char="F0DF"/>
+      </w:r>
+      <w:r>
+        <w:rPr>
+          <w:i/>
+          <w:iCs/>
+          <w:sz w:val="20"/>
+          <w:szCs w:val="20"/>
+        </w:rPr>
+        <w:t>False</w:t>
+      </w:r>
+      <w:r>
+        <w:rPr>
+          <w:sz w:val="20"/>
+          <w:szCs w:val="20"/>
+        </w:rPr>
+        <w:t>;</w:t>
+      </w:r>
+    </w:p>
+    <w:p>
+      <w:pPr>
+        <w:spacing w:after="120" w:line="240" w:lineRule="auto"/>
+        <w:rPr>
+          <w:b/>
+          <w:bCs/>
+          <w:sz w:val="20"/>
+          <w:szCs w:val="20"/>
+        </w:rPr>
+      </w:pPr>
+      <w:r>
+        <w:rPr>
+          <w:sz w:val="20"/>
+          <w:szCs w:val="20"/>
+        </w:rPr>
+        <w:tab/>
+      </w:r>
+      <w:r>
+        <w:rPr>
+          <w:sz w:val="20"/>
+          <w:szCs w:val="20"/>
+        </w:rPr>
+        <w:tab/>
+      </w:r>
+      <w:r>
+        <w:rPr>
+          <w:sz w:val="20"/>
+          <w:szCs w:val="20"/>
+        </w:rPr>
+        <w:tab/>
+      </w:r>
+      <w:r>
+        <w:rPr>
+          <w:sz w:val="20"/>
+          <w:szCs w:val="20"/>
+        </w:rPr>
+        <w:tab/>
+      </w:r>
+      <w:r>
+        <w:rPr>
+          <w:sz w:val="20"/>
+          <w:szCs w:val="20"/>
+        </w:rPr>
+        <w:tab/>
+      </w:r>
+      <w:r>
+        <w:rPr>
+          <w:sz w:val="20"/>
+          <w:szCs w:val="20"/>
+        </w:rPr>
+        <w:tab/>
+      </w:r>
+      <w:r>
+        <w:rPr>
+          <w:sz w:val="20"/>
+          <w:szCs w:val="20"/>
+        </w:rPr>
+        <w:tab/>
+      </w:r>
+      <w:r>
+        <w:rPr>
+          <w:sz w:val="20"/>
+          <w:szCs w:val="20"/>
+        </w:rPr>
+        <w:tab/>
+      </w:r>
+      <w:r>
+        <w:rPr>
+          <w:sz w:val="20"/>
+          <w:szCs w:val="20"/>
+        </w:rPr>
+        <w:tab/>
+      </w:r>
+      <w:r>
+        <w:rPr>
+          <w:sz w:val="20"/>
+          <w:szCs w:val="20"/>
+        </w:rPr>
+        <w:tab/>
+      </w:r>
+      <w:r>
+        <w:rPr>
+          <w:sz w:val="20"/>
+          <w:szCs w:val="20"/>
+        </w:rPr>
+        <w:tab/>
+      </w:r>
+      <w:r>
+        <w:rPr>
+          <w:sz w:val="20"/>
+          <w:szCs w:val="20"/>
+        </w:rPr>
         <w:tab/>
       </w:r>
       <w:r>
@@ -5604,22 +6762,168 @@
     <w:p>
       <w:pPr>
         <w:spacing w:after="120" w:line="240" w:lineRule="auto"/>
-        <w:ind w:left="1420" w:firstLine="284"/>
-        <w:rPr>
-          <w:b/>
-          <w:bCs/>
-          <w:sz w:val="20"/>
-          <w:szCs w:val="20"/>
-        </w:rPr>
-      </w:pPr>
-      <w:r>
-        <w:rPr>
-          <w:b/>
-          <w:bCs/>
-          <w:sz w:val="20"/>
-          <w:szCs w:val="20"/>
-        </w:rPr>
-        <w:t>END IF</w:t>
+        <w:rPr>
+          <w:sz w:val="20"/>
+          <w:szCs w:val="20"/>
+        </w:rPr>
+      </w:pPr>
+      <w:r>
+        <w:rPr>
+          <w:b/>
+          <w:bCs/>
+          <w:sz w:val="20"/>
+          <w:szCs w:val="20"/>
+        </w:rPr>
+        <w:tab/>
+      </w:r>
+      <w:r>
+        <w:rPr>
+          <w:b/>
+          <w:bCs/>
+          <w:sz w:val="20"/>
+          <w:szCs w:val="20"/>
+        </w:rPr>
+        <w:tab/>
+      </w:r>
+      <w:r>
+        <w:rPr>
+          <w:b/>
+          <w:bCs/>
+          <w:sz w:val="20"/>
+          <w:szCs w:val="20"/>
+        </w:rPr>
+        <w:tab/>
+      </w:r>
+      <w:r>
+        <w:rPr>
+          <w:b/>
+          <w:bCs/>
+          <w:sz w:val="20"/>
+          <w:szCs w:val="20"/>
+        </w:rPr>
+        <w:tab/>
+      </w:r>
+      <w:r>
+        <w:rPr>
+          <w:b/>
+          <w:bCs/>
+          <w:sz w:val="20"/>
+          <w:szCs w:val="20"/>
+        </w:rPr>
+        <w:tab/>
+      </w:r>
+      <w:r>
+        <w:rPr>
+          <w:b/>
+          <w:bCs/>
+          <w:sz w:val="20"/>
+          <w:szCs w:val="20"/>
+        </w:rPr>
+        <w:tab/>
+      </w:r>
+      <w:r>
+        <w:rPr>
+          <w:b/>
+          <w:bCs/>
+          <w:sz w:val="20"/>
+          <w:szCs w:val="20"/>
+        </w:rPr>
+        <w:tab/>
+      </w:r>
+      <w:r>
+        <w:rPr>
+          <w:b/>
+          <w:bCs/>
+          <w:sz w:val="20"/>
+          <w:szCs w:val="20"/>
+        </w:rPr>
+        <w:tab/>
+      </w:r>
+      <w:r>
+        <w:rPr>
+          <w:b/>
+          <w:bCs/>
+          <w:sz w:val="20"/>
+          <w:szCs w:val="20"/>
+        </w:rPr>
+        <w:tab/>
+      </w:r>
+      <w:r>
+        <w:rPr>
+          <w:b/>
+          <w:bCs/>
+          <w:sz w:val="20"/>
+          <w:szCs w:val="20"/>
+        </w:rPr>
+        <w:tab/>
+      </w:r>
+      <w:r>
+        <w:rPr>
+          <w:b/>
+          <w:bCs/>
+          <w:sz w:val="20"/>
+          <w:szCs w:val="20"/>
+        </w:rPr>
+        <w:tab/>
+      </w:r>
+      <w:r>
+        <w:rPr>
+          <w:sz w:val="20"/>
+          <w:szCs w:val="20"/>
+        </w:rPr>
+        <w:t>1.2.6.2.2</w:t>
+      </w:r>
+      <w:r>
+        <w:rPr>
+          <w:sz w:val="20"/>
+          <w:szCs w:val="20"/>
+        </w:rPr>
+        <w:tab/>
+        <w:t>Player</w:t>
+      </w:r>
+      <w:r>
+        <w:rPr>
+          <w:sz w:val="20"/>
+          <w:szCs w:val="20"/>
+        </w:rPr>
+        <w:t>.</w:t>
+      </w:r>
+      <w:r>
+        <w:rPr>
+          <w:sz w:val="20"/>
+          <w:szCs w:val="20"/>
+        </w:rPr>
+        <w:t>setHasWon</w:t>
+      </w:r>
+      <w:r>
+        <w:rPr>
+          <w:sz w:val="20"/>
+          <w:szCs w:val="20"/>
+        </w:rPr>
+        <w:t>(</w:t>
+      </w:r>
+      <w:r>
+        <w:rPr>
+          <w:i/>
+          <w:iCs/>
+          <w:sz w:val="20"/>
+          <w:szCs w:val="20"/>
+        </w:rPr>
+        <w:t>True</w:t>
+      </w:r>
+      <w:r>
+        <w:rPr>
+          <w:sz w:val="20"/>
+          <w:szCs w:val="20"/>
+        </w:rPr>
+        <w:t>)</w:t>
+      </w:r>
+      <w:r>
+        <w:rPr>
+          <w:sz w:val="20"/>
+          <w:szCs w:val="20"/>
+        </w:rPr>
+        <w:t>;</w:t>
       </w:r>
     </w:p>
     <w:p>
@@ -5663,37 +6967,72 @@
           <w:sz w:val="20"/>
           <w:szCs w:val="20"/>
         </w:rPr>
-        <w:t>1.</w:t>
-      </w:r>
-      <w:r>
-        <w:rPr>
-          <w:sz w:val="20"/>
-          <w:szCs w:val="20"/>
-        </w:rPr>
-        <w:t>2.</w:t>
-      </w:r>
-      <w:r>
-        <w:rPr>
-          <w:sz w:val="20"/>
-          <w:szCs w:val="20"/>
-        </w:rPr>
-        <w:t>5</w:t>
-      </w:r>
-      <w:r>
-        <w:rPr>
-          <w:sz w:val="20"/>
-          <w:szCs w:val="20"/>
-        </w:rPr>
-        <w:tab/>
-      </w:r>
-      <w:r>
-        <w:rPr>
-          <w:b/>
-          <w:bCs/>
-          <w:sz w:val="20"/>
-          <w:szCs w:val="20"/>
-        </w:rPr>
-        <w:t>IF</w:t>
+        <w:tab/>
+      </w:r>
+      <w:r>
+        <w:rPr>
+          <w:sz w:val="20"/>
+          <w:szCs w:val="20"/>
+        </w:rPr>
+        <w:tab/>
+      </w:r>
+      <w:r>
+        <w:rPr>
+          <w:sz w:val="20"/>
+          <w:szCs w:val="20"/>
+        </w:rPr>
+        <w:tab/>
+      </w:r>
+      <w:r>
+        <w:rPr>
+          <w:sz w:val="20"/>
+          <w:szCs w:val="20"/>
+        </w:rPr>
+        <w:tab/>
+      </w:r>
+      <w:r>
+        <w:rPr>
+          <w:sz w:val="20"/>
+          <w:szCs w:val="20"/>
+        </w:rPr>
+        <w:tab/>
+      </w:r>
+      <w:r>
+        <w:rPr>
+          <w:sz w:val="20"/>
+          <w:szCs w:val="20"/>
+        </w:rPr>
+        <w:tab/>
+      </w:r>
+      <w:r>
+        <w:rPr>
+          <w:sz w:val="20"/>
+          <w:szCs w:val="20"/>
+        </w:rPr>
+        <w:tab/>
+        <w:t>1.2.6.2.3</w:t>
+      </w:r>
+      <w:r>
+        <w:rPr>
+          <w:sz w:val="20"/>
+          <w:szCs w:val="20"/>
+        </w:rPr>
+        <w:tab/>
+        <w:t>Player</w:t>
+      </w:r>
+      <w:r>
+        <w:rPr>
+          <w:sz w:val="20"/>
+          <w:szCs w:val="20"/>
+        </w:rPr>
+        <w:t>.</w:t>
+      </w:r>
+      <w:r>
+        <w:rPr>
+          <w:sz w:val="20"/>
+          <w:szCs w:val="20"/>
+        </w:rPr>
+        <w:t>incrementGamesWon</w:t>
       </w:r>
       <w:r>
         <w:rPr>
@@ -5707,71 +7046,133 @@
           <w:sz w:val="20"/>
           <w:szCs w:val="20"/>
         </w:rPr>
+        <w:t>)</w:t>
+      </w:r>
+      <w:r>
+        <w:rPr>
+          <w:sz w:val="20"/>
+          <w:szCs w:val="20"/>
+        </w:rPr>
+        <w:t>;</w:t>
+      </w:r>
+    </w:p>
+    <w:p>
+      <w:pPr>
+        <w:spacing w:after="120" w:line="240" w:lineRule="auto"/>
+        <w:rPr>
+          <w:sz w:val="20"/>
+          <w:szCs w:val="20"/>
+        </w:rPr>
+      </w:pPr>
+      <w:r>
+        <w:rPr>
+          <w:sz w:val="20"/>
+          <w:szCs w:val="20"/>
+        </w:rPr>
+        <w:tab/>
+      </w:r>
+      <w:r>
+        <w:rPr>
+          <w:sz w:val="20"/>
+          <w:szCs w:val="20"/>
+        </w:rPr>
+        <w:tab/>
+      </w:r>
+      <w:r>
+        <w:rPr>
+          <w:sz w:val="20"/>
+          <w:szCs w:val="20"/>
+        </w:rPr>
+        <w:tab/>
+      </w:r>
+      <w:r>
+        <w:rPr>
+          <w:sz w:val="20"/>
+          <w:szCs w:val="20"/>
+        </w:rPr>
+        <w:tab/>
+      </w:r>
+      <w:r>
+        <w:rPr>
+          <w:sz w:val="20"/>
+          <w:szCs w:val="20"/>
+        </w:rPr>
+        <w:tab/>
+      </w:r>
+      <w:r>
+        <w:rPr>
+          <w:sz w:val="20"/>
+          <w:szCs w:val="20"/>
+        </w:rPr>
+        <w:tab/>
+      </w:r>
+      <w:r>
+        <w:rPr>
+          <w:sz w:val="20"/>
+          <w:szCs w:val="20"/>
+        </w:rPr>
+        <w:tab/>
+      </w:r>
+      <w:r>
+        <w:rPr>
+          <w:sz w:val="20"/>
+          <w:szCs w:val="20"/>
+        </w:rPr>
+        <w:tab/>
+      </w:r>
+      <w:r>
+        <w:rPr>
+          <w:sz w:val="20"/>
+          <w:szCs w:val="20"/>
+        </w:rPr>
+        <w:tab/>
+      </w:r>
+      <w:r>
+        <w:rPr>
+          <w:sz w:val="20"/>
+          <w:szCs w:val="20"/>
+        </w:rPr>
+        <w:tab/>
+      </w:r>
+      <w:r>
+        <w:rPr>
+          <w:sz w:val="20"/>
+          <w:szCs w:val="20"/>
+        </w:rPr>
+        <w:tab/>
+        <w:t>1.2.6.2.4</w:t>
+      </w:r>
+      <w:r>
+        <w:rPr>
+          <w:sz w:val="20"/>
+          <w:szCs w:val="20"/>
+        </w:rPr>
+        <w:tab/>
+        <w:t>Player</w:t>
+      </w:r>
+      <w:r>
+        <w:rPr>
+          <w:sz w:val="20"/>
+          <w:szCs w:val="20"/>
+        </w:rPr>
+        <w:t>.</w:t>
+      </w:r>
+      <w:r>
+        <w:rPr>
+          <w:sz w:val="20"/>
+          <w:szCs w:val="20"/>
+        </w:rPr>
+        <w:t>incrementNDartFinish</w:t>
+      </w:r>
+      <w:r>
+        <w:rPr>
+          <w:sz w:val="20"/>
+          <w:szCs w:val="20"/>
+        </w:rPr>
         <w:t>(</w:t>
       </w:r>
       <w:r>
         <w:rPr>
-          <w:i/>
-          <w:iCs/>
-          <w:sz w:val="20"/>
-          <w:szCs w:val="20"/>
-        </w:rPr>
-        <w:t>scoreRemaining</w:t>
-      </w:r>
-      <w:r>
-        <w:rPr>
-          <w:i/>
-          <w:iCs/>
-          <w:sz w:val="20"/>
-          <w:szCs w:val="20"/>
-        </w:rPr>
-        <w:t xml:space="preserve"> – </w:t>
-      </w:r>
-      <w:r>
-        <w:rPr>
-          <w:i/>
-          <w:iCs/>
-          <w:sz w:val="20"/>
-          <w:szCs w:val="20"/>
-        </w:rPr>
-        <w:t>numberHi</w:t>
-      </w:r>
-      <w:r>
-        <w:rPr>
-          <w:i/>
-          <w:iCs/>
-          <w:sz w:val="20"/>
-          <w:szCs w:val="20"/>
-        </w:rPr>
-        <w:t>t</w:t>
-      </w:r>
-      <w:r>
-        <w:rPr>
-          <w:sz w:val="20"/>
-          <w:szCs w:val="20"/>
-        </w:rPr>
-        <w:t>) &lt; 2 AND (</w:t>
-      </w:r>
-      <w:r>
-        <w:rPr>
-          <w:i/>
-          <w:iCs/>
-          <w:sz w:val="20"/>
-          <w:szCs w:val="20"/>
-        </w:rPr>
-        <w:t>scoreRemaining</w:t>
-      </w:r>
-      <w:r>
-        <w:rPr>
-          <w:i/>
-          <w:iCs/>
-          <w:sz w:val="20"/>
-          <w:szCs w:val="20"/>
-        </w:rPr>
-        <w:t xml:space="preserve"> != 0</w:t>
-      </w:r>
-      <w:r>
-        <w:rPr>
           <w:sz w:val="20"/>
           <w:szCs w:val="20"/>
         </w:rPr>
@@ -5782,193 +7183,19 @@
           <w:sz w:val="20"/>
           <w:szCs w:val="20"/>
         </w:rPr>
-        <w:t>)</w:t>
-      </w:r>
-      <w:r>
-        <w:rPr>
-          <w:sz w:val="20"/>
-          <w:szCs w:val="20"/>
-        </w:rPr>
-        <w:tab/>
-      </w:r>
-      <w:r>
-        <w:rPr>
-          <w:sz w:val="20"/>
-          <w:szCs w:val="20"/>
-        </w:rPr>
-        <w:tab/>
-      </w:r>
-    </w:p>
-    <w:p>
-      <w:pPr>
-        <w:spacing w:after="120" w:line="240" w:lineRule="auto"/>
-        <w:rPr>
-          <w:sz w:val="20"/>
-          <w:szCs w:val="20"/>
-        </w:rPr>
-      </w:pPr>
-      <w:r>
-        <w:rPr>
-          <w:sz w:val="20"/>
-          <w:szCs w:val="20"/>
-        </w:rPr>
-        <w:tab/>
-      </w:r>
-      <w:r>
-        <w:rPr>
-          <w:sz w:val="20"/>
-          <w:szCs w:val="20"/>
-        </w:rPr>
-        <w:tab/>
-      </w:r>
-      <w:r>
-        <w:rPr>
-          <w:sz w:val="20"/>
-          <w:szCs w:val="20"/>
-        </w:rPr>
-        <w:tab/>
-      </w:r>
-      <w:r>
-        <w:rPr>
-          <w:sz w:val="20"/>
-          <w:szCs w:val="20"/>
-        </w:rPr>
-        <w:tab/>
-      </w:r>
-      <w:r>
-        <w:rPr>
-          <w:sz w:val="20"/>
-          <w:szCs w:val="20"/>
-        </w:rPr>
-        <w:tab/>
-      </w:r>
-      <w:r>
-        <w:rPr>
-          <w:sz w:val="20"/>
-          <w:szCs w:val="20"/>
-        </w:rPr>
-        <w:tab/>
-      </w:r>
-      <w:r>
-        <w:rPr>
-          <w:sz w:val="20"/>
-          <w:szCs w:val="20"/>
-        </w:rPr>
-        <w:tab/>
-      </w:r>
-      <w:r>
-        <w:rPr>
-          <w:sz w:val="20"/>
-          <w:szCs w:val="20"/>
-        </w:rPr>
-        <w:t>1</w:t>
-      </w:r>
-      <w:r>
-        <w:rPr>
-          <w:sz w:val="20"/>
-          <w:szCs w:val="20"/>
-        </w:rPr>
-        <w:t>.2.</w:t>
-      </w:r>
-      <w:r>
-        <w:rPr>
-          <w:sz w:val="20"/>
-          <w:szCs w:val="20"/>
-        </w:rPr>
-        <w:t>5</w:t>
-      </w:r>
-      <w:r>
-        <w:rPr>
-          <w:sz w:val="20"/>
-          <w:szCs w:val="20"/>
-        </w:rPr>
-        <w:t>.1</w:t>
-      </w:r>
-      <w:r>
-        <w:rPr>
-          <w:sz w:val="20"/>
-          <w:szCs w:val="20"/>
-        </w:rPr>
-        <w:tab/>
-      </w:r>
-      <w:r>
-        <w:rPr>
-          <w:sz w:val="20"/>
-          <w:szCs w:val="20"/>
-        </w:rPr>
-        <w:t xml:space="preserve"> </w:t>
-      </w:r>
-      <w:r>
-        <w:rPr>
-          <w:sz w:val="20"/>
-          <w:szCs w:val="20"/>
-        </w:rPr>
-        <w:tab/>
-      </w:r>
-      <w:r>
-        <w:rPr>
-          <w:i/>
-          <w:iCs/>
-          <w:sz w:val="20"/>
-          <w:szCs w:val="20"/>
-        </w:rPr>
-        <w:t>scoreRemaining</w:t>
-      </w:r>
-      <w:r>
-        <w:rPr>
-          <w:sz w:val="20"/>
-          <w:szCs w:val="20"/>
-        </w:rPr>
-        <w:t xml:space="preserve"> </w:t>
-      </w:r>
-      <w:r>
-        <w:rPr>
-          <w:sz w:val="20"/>
-          <w:szCs w:val="20"/>
-        </w:rPr>
-        <w:sym w:font="Wingdings" w:char="F0DF"/>
-      </w:r>
-      <w:r>
-        <w:rPr>
-          <w:sz w:val="20"/>
-          <w:szCs w:val="20"/>
-        </w:rPr>
-        <w:t xml:space="preserve"> </w:t>
-      </w:r>
-      <w:r>
-        <w:rPr>
-          <w:i/>
-          <w:iCs/>
-          <w:sz w:val="20"/>
-          <w:szCs w:val="20"/>
-        </w:rPr>
-        <w:t>scoreRemaining</w:t>
-      </w:r>
-      <w:r>
-        <w:rPr>
-          <w:sz w:val="16"/>
-          <w:szCs w:val="16"/>
-        </w:rPr>
         <w:t>;</w:t>
       </w:r>
       <w:r>
         <w:rPr>
-          <w:sz w:val="16"/>
-          <w:szCs w:val="16"/>
-        </w:rPr>
-        <w:t xml:space="preserve"> </w:t>
-      </w:r>
-      <w:r>
-        <w:rPr>
-          <w:sz w:val="16"/>
-          <w:szCs w:val="16"/>
-        </w:rPr>
-        <w:tab/>
-      </w:r>
-      <w:r>
-        <w:rPr>
-          <w:sz w:val="16"/>
-          <w:szCs w:val="16"/>
+          <w:sz w:val="20"/>
+          <w:szCs w:val="20"/>
+        </w:rPr>
+        <w:tab/>
+      </w:r>
+      <w:r>
+        <w:rPr>
+          <w:sz w:val="20"/>
+          <w:szCs w:val="20"/>
         </w:rPr>
         <w:tab/>
       </w:r>
@@ -5980,1343 +7207,7 @@
           <w:sz w:val="20"/>
           <w:szCs w:val="20"/>
         </w:rPr>
-        <w:t>// The player went bust</w:t>
-      </w:r>
-      <w:r>
-        <w:rPr>
-          <w:i/>
-          <w:iCs/>
-          <w:color w:val="00B050"/>
-          <w:sz w:val="16"/>
-          <w:szCs w:val="16"/>
-        </w:rPr>
-        <w:t>.</w:t>
-      </w:r>
-      <w:r>
-        <w:rPr>
-          <w:i/>
-          <w:iCs/>
-          <w:color w:val="00B050"/>
-          <w:sz w:val="20"/>
-          <w:szCs w:val="20"/>
-        </w:rPr>
-        <w:t xml:space="preserve"> Score stays the same.</w:t>
-      </w:r>
-    </w:p>
-    <w:p>
-      <w:pPr>
-        <w:spacing w:after="120" w:line="240" w:lineRule="auto"/>
-        <w:rPr>
-          <w:sz w:val="20"/>
-          <w:szCs w:val="20"/>
-        </w:rPr>
-      </w:pPr>
-      <w:r>
-        <w:rPr>
-          <w:sz w:val="20"/>
-          <w:szCs w:val="20"/>
-        </w:rPr>
-        <w:tab/>
-      </w:r>
-      <w:r>
-        <w:rPr>
-          <w:sz w:val="20"/>
-          <w:szCs w:val="20"/>
-        </w:rPr>
-        <w:tab/>
-      </w:r>
-      <w:r>
-        <w:rPr>
-          <w:sz w:val="20"/>
-          <w:szCs w:val="20"/>
-        </w:rPr>
-        <w:tab/>
-      </w:r>
-      <w:r>
-        <w:rPr>
-          <w:sz w:val="20"/>
-          <w:szCs w:val="20"/>
-        </w:rPr>
-        <w:tab/>
-      </w:r>
-      <w:r>
-        <w:rPr>
-          <w:sz w:val="20"/>
-          <w:szCs w:val="20"/>
-        </w:rPr>
-        <w:t>1.2.</w:t>
-      </w:r>
-      <w:r>
-        <w:rPr>
-          <w:sz w:val="20"/>
-          <w:szCs w:val="20"/>
-        </w:rPr>
-        <w:t>6</w:t>
-      </w:r>
-      <w:r>
-        <w:rPr>
-          <w:sz w:val="20"/>
-          <w:szCs w:val="20"/>
-        </w:rPr>
-        <w:tab/>
-      </w:r>
-      <w:r>
-        <w:rPr>
-          <w:b/>
-          <w:bCs/>
-          <w:sz w:val="20"/>
-          <w:szCs w:val="20"/>
-        </w:rPr>
-        <w:t>ELSE</w:t>
-      </w:r>
-    </w:p>
-    <w:p>
-      <w:pPr>
-        <w:spacing w:after="120" w:line="240" w:lineRule="auto"/>
-        <w:rPr>
-          <w:i/>
-          <w:iCs/>
-          <w:color w:val="00B050"/>
-          <w:sz w:val="20"/>
-          <w:szCs w:val="20"/>
-        </w:rPr>
-      </w:pPr>
-      <w:r>
-        <w:rPr>
-          <w:sz w:val="20"/>
-          <w:szCs w:val="20"/>
-        </w:rPr>
-        <w:tab/>
-      </w:r>
-      <w:r>
-        <w:rPr>
-          <w:sz w:val="20"/>
-          <w:szCs w:val="20"/>
-        </w:rPr>
-        <w:tab/>
-      </w:r>
-      <w:r>
-        <w:rPr>
-          <w:sz w:val="20"/>
-          <w:szCs w:val="20"/>
-        </w:rPr>
-        <w:tab/>
-      </w:r>
-      <w:r>
-        <w:rPr>
-          <w:sz w:val="20"/>
-          <w:szCs w:val="20"/>
-        </w:rPr>
-        <w:tab/>
-      </w:r>
-      <w:r>
-        <w:rPr>
-          <w:sz w:val="20"/>
-          <w:szCs w:val="20"/>
-        </w:rPr>
-        <w:tab/>
-      </w:r>
-      <w:r>
-        <w:rPr>
-          <w:sz w:val="20"/>
-          <w:szCs w:val="20"/>
-        </w:rPr>
-        <w:tab/>
-      </w:r>
-      <w:r>
-        <w:rPr>
-          <w:sz w:val="20"/>
-          <w:szCs w:val="20"/>
-        </w:rPr>
-        <w:tab/>
-      </w:r>
-      <w:r>
-        <w:rPr>
-          <w:sz w:val="20"/>
-          <w:szCs w:val="20"/>
-        </w:rPr>
-        <w:t>1</w:t>
-      </w:r>
-      <w:r>
-        <w:rPr>
-          <w:sz w:val="20"/>
-          <w:szCs w:val="20"/>
-        </w:rPr>
-        <w:t>.2.</w:t>
-      </w:r>
-      <w:r>
-        <w:rPr>
-          <w:sz w:val="20"/>
-          <w:szCs w:val="20"/>
-        </w:rPr>
-        <w:t>6</w:t>
-      </w:r>
-      <w:r>
-        <w:rPr>
-          <w:sz w:val="20"/>
-          <w:szCs w:val="20"/>
-        </w:rPr>
-        <w:t>.1</w:t>
-      </w:r>
-      <w:r>
-        <w:rPr>
-          <w:sz w:val="20"/>
-          <w:szCs w:val="20"/>
-        </w:rPr>
-        <w:tab/>
-      </w:r>
-      <w:r>
-        <w:rPr>
-          <w:sz w:val="20"/>
-          <w:szCs w:val="20"/>
-        </w:rPr>
-        <w:tab/>
-      </w:r>
-      <w:r>
-        <w:rPr>
-          <w:i/>
-          <w:iCs/>
-          <w:sz w:val="20"/>
-          <w:szCs w:val="20"/>
-        </w:rPr>
-        <w:t>scoreRemaining</w:t>
-      </w:r>
-      <w:r>
-        <w:rPr>
-          <w:sz w:val="20"/>
-          <w:szCs w:val="20"/>
-        </w:rPr>
-        <w:t xml:space="preserve"> </w:t>
-      </w:r>
-      <w:r>
-        <w:rPr>
-          <w:sz w:val="20"/>
-          <w:szCs w:val="20"/>
-        </w:rPr>
-        <w:sym w:font="Wingdings" w:char="F0DF"/>
-      </w:r>
-      <w:r>
-        <w:rPr>
-          <w:sz w:val="20"/>
-          <w:szCs w:val="20"/>
-        </w:rPr>
-        <w:t xml:space="preserve"> </w:t>
-      </w:r>
-      <w:r>
-        <w:rPr>
-          <w:i/>
-          <w:iCs/>
-          <w:sz w:val="20"/>
-          <w:szCs w:val="20"/>
-        </w:rPr>
-        <w:t>scoreRemaining</w:t>
-      </w:r>
-      <w:r>
-        <w:rPr>
-          <w:sz w:val="20"/>
-          <w:szCs w:val="20"/>
-        </w:rPr>
-        <w:t xml:space="preserve"> </w:t>
-      </w:r>
-      <w:r>
-        <w:rPr>
-          <w:sz w:val="20"/>
-          <w:szCs w:val="20"/>
-        </w:rPr>
-        <w:t>-</w:t>
-      </w:r>
-      <w:r>
-        <w:rPr>
-          <w:sz w:val="20"/>
-          <w:szCs w:val="20"/>
-        </w:rPr>
-        <w:t xml:space="preserve"> </w:t>
-      </w:r>
-      <w:r>
-        <w:rPr>
-          <w:i/>
-          <w:iCs/>
-          <w:sz w:val="20"/>
-          <w:szCs w:val="20"/>
-        </w:rPr>
-        <w:t>number</w:t>
-      </w:r>
-      <w:r>
-        <w:rPr>
-          <w:i/>
-          <w:iCs/>
-          <w:sz w:val="20"/>
-          <w:szCs w:val="20"/>
-        </w:rPr>
-        <w:t>H</w:t>
-      </w:r>
-      <w:r>
-        <w:rPr>
-          <w:i/>
-          <w:iCs/>
-          <w:sz w:val="20"/>
-          <w:szCs w:val="20"/>
-        </w:rPr>
-        <w:t>i</w:t>
-      </w:r>
-      <w:r>
-        <w:rPr>
-          <w:i/>
-          <w:iCs/>
-          <w:sz w:val="20"/>
-          <w:szCs w:val="20"/>
-        </w:rPr>
-        <w:t>t</w:t>
-      </w:r>
-      <w:r>
-        <w:rPr>
-          <w:sz w:val="20"/>
-          <w:szCs w:val="20"/>
-        </w:rPr>
-        <w:t>;</w:t>
-      </w:r>
-      <w:r>
-        <w:rPr>
-          <w:sz w:val="20"/>
-          <w:szCs w:val="20"/>
-        </w:rPr>
-        <w:tab/>
-      </w:r>
-      <w:r>
-        <w:rPr>
-          <w:i/>
-          <w:iCs/>
-          <w:color w:val="00B050"/>
-          <w:sz w:val="20"/>
-          <w:szCs w:val="20"/>
-        </w:rPr>
-        <w:t xml:space="preserve"> </w:t>
-      </w:r>
-      <w:r>
-        <w:rPr>
-          <w:i/>
-          <w:iCs/>
-          <w:color w:val="00B050"/>
-          <w:sz w:val="20"/>
-          <w:szCs w:val="20"/>
-        </w:rPr>
-        <w:t xml:space="preserve">// </w:t>
-      </w:r>
-      <w:r>
-        <w:rPr>
-          <w:i/>
-          <w:iCs/>
-          <w:color w:val="00B050"/>
-          <w:sz w:val="20"/>
-          <w:szCs w:val="20"/>
-        </w:rPr>
-        <w:t>Reduces score.</w:t>
-      </w:r>
-    </w:p>
-    <w:p>
-      <w:pPr>
-        <w:spacing w:after="120" w:line="240" w:lineRule="auto"/>
-        <w:rPr>
-          <w:sz w:val="20"/>
-          <w:szCs w:val="20"/>
-        </w:rPr>
-      </w:pPr>
-      <w:r>
-        <w:rPr>
-          <w:color w:val="00B050"/>
-          <w:sz w:val="20"/>
-          <w:szCs w:val="20"/>
-        </w:rPr>
-        <w:tab/>
-      </w:r>
-      <w:r>
-        <w:rPr>
-          <w:color w:val="00B050"/>
-          <w:sz w:val="20"/>
-          <w:szCs w:val="20"/>
-        </w:rPr>
-        <w:tab/>
-      </w:r>
-      <w:r>
-        <w:rPr>
-          <w:color w:val="00B050"/>
-          <w:sz w:val="20"/>
-          <w:szCs w:val="20"/>
-        </w:rPr>
-        <w:tab/>
-      </w:r>
-      <w:r>
-        <w:rPr>
-          <w:color w:val="00B050"/>
-          <w:sz w:val="20"/>
-          <w:szCs w:val="20"/>
-        </w:rPr>
-        <w:tab/>
-      </w:r>
-      <w:r>
-        <w:rPr>
-          <w:color w:val="00B050"/>
-          <w:sz w:val="20"/>
-          <w:szCs w:val="20"/>
-        </w:rPr>
-        <w:tab/>
-      </w:r>
-      <w:r>
-        <w:rPr>
-          <w:color w:val="00B050"/>
-          <w:sz w:val="20"/>
-          <w:szCs w:val="20"/>
-        </w:rPr>
-        <w:tab/>
-      </w:r>
-      <w:r>
-        <w:rPr>
-          <w:color w:val="00B050"/>
-          <w:sz w:val="20"/>
-          <w:szCs w:val="20"/>
-        </w:rPr>
-        <w:tab/>
-      </w:r>
-      <w:r>
-        <w:rPr>
-          <w:sz w:val="20"/>
-          <w:szCs w:val="20"/>
-        </w:rPr>
-        <w:t>1.2.6.2</w:t>
-      </w:r>
-      <w:r>
-        <w:rPr>
-          <w:sz w:val="20"/>
-          <w:szCs w:val="20"/>
-        </w:rPr>
-        <w:tab/>
-      </w:r>
-      <w:r>
-        <w:rPr>
-          <w:sz w:val="20"/>
-          <w:szCs w:val="20"/>
-        </w:rPr>
-        <w:tab/>
-      </w:r>
-      <w:r>
-        <w:rPr>
-          <w:b/>
-          <w:bCs/>
-          <w:sz w:val="20"/>
-          <w:szCs w:val="20"/>
-        </w:rPr>
-        <w:t>IF</w:t>
-      </w:r>
-      <w:r>
-        <w:rPr>
-          <w:sz w:val="20"/>
-          <w:szCs w:val="20"/>
-        </w:rPr>
-        <w:t>(</w:t>
-      </w:r>
-      <w:r>
-        <w:rPr>
-          <w:i/>
-          <w:iCs/>
-          <w:sz w:val="20"/>
-          <w:szCs w:val="20"/>
-        </w:rPr>
-        <w:t>scoreRemaining</w:t>
-      </w:r>
-      <w:r>
-        <w:rPr>
-          <w:i/>
-          <w:iCs/>
-          <w:sz w:val="20"/>
-          <w:szCs w:val="20"/>
-        </w:rPr>
-        <w:t xml:space="preserve"> == 0</w:t>
-      </w:r>
-      <w:r>
-        <w:rPr>
-          <w:sz w:val="20"/>
-          <w:szCs w:val="20"/>
-        </w:rPr>
-        <w:t>)</w:t>
-      </w:r>
-    </w:p>
-    <w:p>
-      <w:pPr>
-        <w:spacing w:after="120" w:line="240" w:lineRule="auto"/>
-        <w:rPr>
-          <w:sz w:val="20"/>
-          <w:szCs w:val="20"/>
-        </w:rPr>
-      </w:pPr>
-      <w:r>
-        <w:rPr>
-          <w:sz w:val="20"/>
-          <w:szCs w:val="20"/>
-        </w:rPr>
-        <w:tab/>
-      </w:r>
-      <w:r>
-        <w:rPr>
-          <w:sz w:val="20"/>
-          <w:szCs w:val="20"/>
-        </w:rPr>
-        <w:tab/>
-      </w:r>
-      <w:r>
-        <w:rPr>
-          <w:sz w:val="20"/>
-          <w:szCs w:val="20"/>
-        </w:rPr>
-        <w:tab/>
-      </w:r>
-      <w:r>
-        <w:rPr>
-          <w:sz w:val="20"/>
-          <w:szCs w:val="20"/>
-        </w:rPr>
-        <w:tab/>
-      </w:r>
-      <w:r>
-        <w:rPr>
-          <w:sz w:val="20"/>
-          <w:szCs w:val="20"/>
-        </w:rPr>
-        <w:tab/>
-      </w:r>
-      <w:r>
-        <w:rPr>
-          <w:sz w:val="20"/>
-          <w:szCs w:val="20"/>
-        </w:rPr>
-        <w:tab/>
-      </w:r>
-      <w:r>
-        <w:rPr>
-          <w:sz w:val="20"/>
-          <w:szCs w:val="20"/>
-        </w:rPr>
-        <w:tab/>
-      </w:r>
-      <w:r>
-        <w:rPr>
-          <w:sz w:val="20"/>
-          <w:szCs w:val="20"/>
-        </w:rPr>
-        <w:tab/>
-      </w:r>
-      <w:r>
-        <w:rPr>
-          <w:sz w:val="20"/>
-          <w:szCs w:val="20"/>
-        </w:rPr>
-        <w:tab/>
-      </w:r>
-      <w:r>
-        <w:rPr>
-          <w:sz w:val="20"/>
-          <w:szCs w:val="20"/>
-        </w:rPr>
-        <w:tab/>
-      </w:r>
-      <w:r>
-        <w:rPr>
-          <w:sz w:val="20"/>
-          <w:szCs w:val="20"/>
-        </w:rPr>
-        <w:tab/>
-      </w:r>
-      <w:r>
-        <w:rPr>
-          <w:sz w:val="20"/>
-          <w:szCs w:val="20"/>
-        </w:rPr>
-        <w:t>1.2.6.2.1</w:t>
-      </w:r>
-      <w:r>
-        <w:rPr>
-          <w:sz w:val="20"/>
-          <w:szCs w:val="20"/>
-        </w:rPr>
-        <w:tab/>
-      </w:r>
-      <w:r>
-        <w:rPr>
-          <w:b/>
-          <w:bCs/>
-          <w:sz w:val="20"/>
-          <w:szCs w:val="20"/>
-        </w:rPr>
-        <w:t>IF</w:t>
-      </w:r>
-      <w:r>
-        <w:rPr>
-          <w:sz w:val="20"/>
-          <w:szCs w:val="20"/>
-        </w:rPr>
-        <w:t>(</w:t>
-      </w:r>
-      <w:r>
-        <w:rPr>
-          <w:i/>
-          <w:iCs/>
-          <w:sz w:val="20"/>
-          <w:szCs w:val="20"/>
-        </w:rPr>
-        <w:t>numOfPlayers &gt; 1</w:t>
-      </w:r>
-      <w:r>
-        <w:rPr>
-          <w:sz w:val="20"/>
-          <w:szCs w:val="20"/>
-        </w:rPr>
-        <w:t>)</w:t>
-      </w:r>
-    </w:p>
-    <w:p>
-      <w:pPr>
-        <w:spacing w:after="120" w:line="240" w:lineRule="auto"/>
-        <w:rPr>
-          <w:sz w:val="20"/>
-          <w:szCs w:val="20"/>
-        </w:rPr>
-      </w:pPr>
-      <w:r>
-        <w:rPr>
-          <w:sz w:val="20"/>
-          <w:szCs w:val="20"/>
-        </w:rPr>
-        <w:tab/>
-      </w:r>
-      <w:r>
-        <w:rPr>
-          <w:sz w:val="20"/>
-          <w:szCs w:val="20"/>
-        </w:rPr>
-        <w:tab/>
-      </w:r>
-      <w:r>
-        <w:rPr>
-          <w:sz w:val="20"/>
-          <w:szCs w:val="20"/>
-        </w:rPr>
-        <w:tab/>
-      </w:r>
-      <w:r>
-        <w:rPr>
-          <w:sz w:val="20"/>
-          <w:szCs w:val="20"/>
-        </w:rPr>
-        <w:tab/>
-      </w:r>
-      <w:r>
-        <w:rPr>
-          <w:sz w:val="20"/>
-          <w:szCs w:val="20"/>
-        </w:rPr>
-        <w:tab/>
-      </w:r>
-      <w:r>
-        <w:rPr>
-          <w:sz w:val="20"/>
-          <w:szCs w:val="20"/>
-        </w:rPr>
-        <w:tab/>
-      </w:r>
-      <w:r>
-        <w:rPr>
-          <w:sz w:val="20"/>
-          <w:szCs w:val="20"/>
-        </w:rPr>
-        <w:tab/>
-      </w:r>
-      <w:r>
-        <w:rPr>
-          <w:sz w:val="20"/>
-          <w:szCs w:val="20"/>
-        </w:rPr>
-        <w:tab/>
-      </w:r>
-      <w:r>
-        <w:rPr>
-          <w:sz w:val="20"/>
-          <w:szCs w:val="20"/>
-        </w:rPr>
-        <w:tab/>
-      </w:r>
-      <w:r>
-        <w:rPr>
-          <w:sz w:val="20"/>
-          <w:szCs w:val="20"/>
-        </w:rPr>
-        <w:tab/>
-      </w:r>
-      <w:r>
-        <w:rPr>
-          <w:sz w:val="20"/>
-          <w:szCs w:val="20"/>
-        </w:rPr>
-        <w:tab/>
-      </w:r>
-      <w:r>
-        <w:rPr>
-          <w:sz w:val="20"/>
-          <w:szCs w:val="20"/>
-        </w:rPr>
-        <w:tab/>
-      </w:r>
-      <w:r>
-        <w:rPr>
-          <w:sz w:val="20"/>
-          <w:szCs w:val="20"/>
-        </w:rPr>
-        <w:tab/>
-      </w:r>
-      <w:r>
-        <w:rPr>
-          <w:sz w:val="20"/>
-          <w:szCs w:val="20"/>
-        </w:rPr>
-        <w:tab/>
-      </w:r>
-      <w:r>
-        <w:rPr>
-          <w:sz w:val="20"/>
-          <w:szCs w:val="20"/>
-        </w:rPr>
-        <w:tab/>
-        <w:t>1.2.6.2.1.1</w:t>
-      </w:r>
-      <w:r>
-        <w:rPr>
-          <w:sz w:val="20"/>
-          <w:szCs w:val="20"/>
-        </w:rPr>
-        <w:tab/>
-      </w:r>
-      <w:r>
-        <w:rPr>
-          <w:sz w:val="20"/>
-          <w:szCs w:val="20"/>
-        </w:rPr>
-        <w:t>Player 2 set(</w:t>
-      </w:r>
-      <w:r>
-        <w:rPr>
-          <w:i/>
-          <w:iCs/>
-          <w:sz w:val="20"/>
-          <w:szCs w:val="20"/>
-        </w:rPr>
-        <w:t>isPlaying</w:t>
-      </w:r>
-      <w:r>
-        <w:rPr>
-          <w:sz w:val="20"/>
-          <w:szCs w:val="20"/>
-        </w:rPr>
-        <w:t xml:space="preserve">) </w:t>
-      </w:r>
-      <w:r>
-        <w:rPr>
-          <w:sz w:val="20"/>
-          <w:szCs w:val="20"/>
-        </w:rPr>
-        <w:sym w:font="Wingdings" w:char="F0DF"/>
-      </w:r>
-      <w:r>
-        <w:rPr>
-          <w:i/>
-          <w:iCs/>
-          <w:sz w:val="20"/>
-          <w:szCs w:val="20"/>
-        </w:rPr>
-        <w:t>False</w:t>
-      </w:r>
-      <w:r>
-        <w:rPr>
-          <w:sz w:val="20"/>
-          <w:szCs w:val="20"/>
-        </w:rPr>
-        <w:t>;</w:t>
-      </w:r>
-    </w:p>
-    <w:p>
-      <w:pPr>
-        <w:spacing w:after="120" w:line="240" w:lineRule="auto"/>
-        <w:rPr>
-          <w:b/>
-          <w:bCs/>
-          <w:sz w:val="20"/>
-          <w:szCs w:val="20"/>
-        </w:rPr>
-      </w:pPr>
-      <w:r>
-        <w:rPr>
-          <w:sz w:val="20"/>
-          <w:szCs w:val="20"/>
-        </w:rPr>
-        <w:tab/>
-      </w:r>
-      <w:r>
-        <w:rPr>
-          <w:sz w:val="20"/>
-          <w:szCs w:val="20"/>
-        </w:rPr>
-        <w:tab/>
-      </w:r>
-      <w:r>
-        <w:rPr>
-          <w:sz w:val="20"/>
-          <w:szCs w:val="20"/>
-        </w:rPr>
-        <w:tab/>
-      </w:r>
-      <w:r>
-        <w:rPr>
-          <w:sz w:val="20"/>
-          <w:szCs w:val="20"/>
-        </w:rPr>
-        <w:tab/>
-      </w:r>
-      <w:r>
-        <w:rPr>
-          <w:sz w:val="20"/>
-          <w:szCs w:val="20"/>
-        </w:rPr>
-        <w:tab/>
-      </w:r>
-      <w:r>
-        <w:rPr>
-          <w:sz w:val="20"/>
-          <w:szCs w:val="20"/>
-        </w:rPr>
-        <w:tab/>
-      </w:r>
-      <w:r>
-        <w:rPr>
-          <w:sz w:val="20"/>
-          <w:szCs w:val="20"/>
-        </w:rPr>
-        <w:tab/>
-      </w:r>
-      <w:r>
-        <w:rPr>
-          <w:sz w:val="20"/>
-          <w:szCs w:val="20"/>
-        </w:rPr>
-        <w:tab/>
-      </w:r>
-      <w:r>
-        <w:rPr>
-          <w:sz w:val="20"/>
-          <w:szCs w:val="20"/>
-        </w:rPr>
-        <w:tab/>
-      </w:r>
-      <w:r>
-        <w:rPr>
-          <w:sz w:val="20"/>
-          <w:szCs w:val="20"/>
-        </w:rPr>
-        <w:tab/>
-      </w:r>
-      <w:r>
-        <w:rPr>
-          <w:sz w:val="20"/>
-          <w:szCs w:val="20"/>
-        </w:rPr>
-        <w:tab/>
-      </w:r>
-      <w:r>
-        <w:rPr>
-          <w:sz w:val="20"/>
-          <w:szCs w:val="20"/>
-        </w:rPr>
-        <w:tab/>
-      </w:r>
-      <w:r>
-        <w:rPr>
-          <w:sz w:val="20"/>
-          <w:szCs w:val="20"/>
-        </w:rPr>
-        <w:tab/>
-      </w:r>
-      <w:r>
-        <w:rPr>
-          <w:sz w:val="20"/>
-          <w:szCs w:val="20"/>
-        </w:rPr>
-        <w:tab/>
-      </w:r>
-      <w:r>
-        <w:rPr>
-          <w:b/>
-          <w:bCs/>
-          <w:sz w:val="20"/>
-          <w:szCs w:val="20"/>
-        </w:rPr>
-        <w:t>END IF</w:t>
-      </w:r>
-    </w:p>
-    <w:p>
-      <w:pPr>
-        <w:spacing w:after="120" w:line="240" w:lineRule="auto"/>
-        <w:rPr>
-          <w:sz w:val="20"/>
-          <w:szCs w:val="20"/>
-        </w:rPr>
-      </w:pPr>
-      <w:r>
-        <w:rPr>
-          <w:b/>
-          <w:bCs/>
-          <w:sz w:val="20"/>
-          <w:szCs w:val="20"/>
-        </w:rPr>
-        <w:tab/>
-      </w:r>
-      <w:r>
-        <w:rPr>
-          <w:b/>
-          <w:bCs/>
-          <w:sz w:val="20"/>
-          <w:szCs w:val="20"/>
-        </w:rPr>
-        <w:tab/>
-      </w:r>
-      <w:r>
-        <w:rPr>
-          <w:b/>
-          <w:bCs/>
-          <w:sz w:val="20"/>
-          <w:szCs w:val="20"/>
-        </w:rPr>
-        <w:tab/>
-      </w:r>
-      <w:r>
-        <w:rPr>
-          <w:b/>
-          <w:bCs/>
-          <w:sz w:val="20"/>
-          <w:szCs w:val="20"/>
-        </w:rPr>
-        <w:tab/>
-      </w:r>
-      <w:r>
-        <w:rPr>
-          <w:b/>
-          <w:bCs/>
-          <w:sz w:val="20"/>
-          <w:szCs w:val="20"/>
-        </w:rPr>
-        <w:tab/>
-      </w:r>
-      <w:r>
-        <w:rPr>
-          <w:b/>
-          <w:bCs/>
-          <w:sz w:val="20"/>
-          <w:szCs w:val="20"/>
-        </w:rPr>
-        <w:tab/>
-      </w:r>
-      <w:r>
-        <w:rPr>
-          <w:b/>
-          <w:bCs/>
-          <w:sz w:val="20"/>
-          <w:szCs w:val="20"/>
-        </w:rPr>
-        <w:tab/>
-      </w:r>
-      <w:r>
-        <w:rPr>
-          <w:b/>
-          <w:bCs/>
-          <w:sz w:val="20"/>
-          <w:szCs w:val="20"/>
-        </w:rPr>
-        <w:tab/>
-      </w:r>
-      <w:r>
-        <w:rPr>
-          <w:b/>
-          <w:bCs/>
-          <w:sz w:val="20"/>
-          <w:szCs w:val="20"/>
-        </w:rPr>
-        <w:tab/>
-      </w:r>
-      <w:r>
-        <w:rPr>
-          <w:b/>
-          <w:bCs/>
-          <w:sz w:val="20"/>
-          <w:szCs w:val="20"/>
-        </w:rPr>
-        <w:tab/>
-      </w:r>
-      <w:r>
-        <w:rPr>
-          <w:b/>
-          <w:bCs/>
-          <w:sz w:val="20"/>
-          <w:szCs w:val="20"/>
-        </w:rPr>
-        <w:tab/>
-      </w:r>
-      <w:r>
-        <w:rPr>
-          <w:sz w:val="20"/>
-          <w:szCs w:val="20"/>
-        </w:rPr>
-        <w:t>1.2.6.2.2</w:t>
-      </w:r>
-      <w:r>
-        <w:rPr>
-          <w:sz w:val="20"/>
-          <w:szCs w:val="20"/>
-        </w:rPr>
-        <w:tab/>
-        <w:t>Player</w:t>
-      </w:r>
-      <w:r>
-        <w:rPr>
-          <w:sz w:val="20"/>
-          <w:szCs w:val="20"/>
-        </w:rPr>
-        <w:t>.</w:t>
-      </w:r>
-      <w:r>
-        <w:rPr>
-          <w:sz w:val="20"/>
-          <w:szCs w:val="20"/>
-        </w:rPr>
-        <w:t>setHasWon</w:t>
-      </w:r>
-      <w:r>
-        <w:rPr>
-          <w:sz w:val="20"/>
-          <w:szCs w:val="20"/>
-        </w:rPr>
-        <w:t>(</w:t>
-      </w:r>
-      <w:r>
-        <w:rPr>
-          <w:i/>
-          <w:iCs/>
-          <w:sz w:val="20"/>
-          <w:szCs w:val="20"/>
-        </w:rPr>
-        <w:t>True</w:t>
-      </w:r>
-      <w:r>
-        <w:rPr>
-          <w:sz w:val="20"/>
-          <w:szCs w:val="20"/>
-        </w:rPr>
-        <w:t>)</w:t>
-      </w:r>
-      <w:r>
-        <w:rPr>
-          <w:sz w:val="20"/>
-          <w:szCs w:val="20"/>
-        </w:rPr>
-        <w:t>;</w:t>
-      </w:r>
-    </w:p>
-    <w:p>
-      <w:pPr>
-        <w:spacing w:after="120" w:line="240" w:lineRule="auto"/>
-        <w:rPr>
-          <w:sz w:val="20"/>
-          <w:szCs w:val="20"/>
-        </w:rPr>
-      </w:pPr>
-      <w:r>
-        <w:rPr>
-          <w:sz w:val="20"/>
-          <w:szCs w:val="20"/>
-        </w:rPr>
-        <w:tab/>
-      </w:r>
-      <w:r>
-        <w:rPr>
-          <w:sz w:val="20"/>
-          <w:szCs w:val="20"/>
-        </w:rPr>
-        <w:tab/>
-      </w:r>
-      <w:r>
-        <w:rPr>
-          <w:sz w:val="20"/>
-          <w:szCs w:val="20"/>
-        </w:rPr>
-        <w:tab/>
-      </w:r>
-      <w:r>
-        <w:rPr>
-          <w:sz w:val="20"/>
-          <w:szCs w:val="20"/>
-        </w:rPr>
-        <w:tab/>
-      </w:r>
-      <w:r>
-        <w:rPr>
-          <w:sz w:val="20"/>
-          <w:szCs w:val="20"/>
-        </w:rPr>
-        <w:tab/>
-      </w:r>
-      <w:r>
-        <w:rPr>
-          <w:sz w:val="20"/>
-          <w:szCs w:val="20"/>
-        </w:rPr>
-        <w:tab/>
-      </w:r>
-      <w:r>
-        <w:rPr>
-          <w:sz w:val="20"/>
-          <w:szCs w:val="20"/>
-        </w:rPr>
-        <w:tab/>
-      </w:r>
-      <w:r>
-        <w:rPr>
-          <w:sz w:val="20"/>
-          <w:szCs w:val="20"/>
-        </w:rPr>
-        <w:tab/>
-      </w:r>
-      <w:r>
-        <w:rPr>
-          <w:sz w:val="20"/>
-          <w:szCs w:val="20"/>
-        </w:rPr>
-        <w:tab/>
-      </w:r>
-      <w:r>
-        <w:rPr>
-          <w:sz w:val="20"/>
-          <w:szCs w:val="20"/>
-        </w:rPr>
-        <w:tab/>
-      </w:r>
-      <w:r>
-        <w:rPr>
-          <w:sz w:val="20"/>
-          <w:szCs w:val="20"/>
-        </w:rPr>
-        <w:tab/>
-        <w:t>1.2.6.2.3</w:t>
-      </w:r>
-      <w:r>
-        <w:rPr>
-          <w:sz w:val="20"/>
-          <w:szCs w:val="20"/>
-        </w:rPr>
-        <w:tab/>
-        <w:t>Player</w:t>
-      </w:r>
-      <w:r>
-        <w:rPr>
-          <w:sz w:val="20"/>
-          <w:szCs w:val="20"/>
-        </w:rPr>
-        <w:t>.</w:t>
-      </w:r>
-      <w:r>
-        <w:rPr>
-          <w:sz w:val="20"/>
-          <w:szCs w:val="20"/>
-        </w:rPr>
-        <w:t>incrementGamesWon</w:t>
-      </w:r>
-      <w:r>
-        <w:rPr>
-          <w:sz w:val="20"/>
-          <w:szCs w:val="20"/>
-        </w:rPr>
-        <w:t>(</w:t>
-      </w:r>
-      <w:r>
-        <w:rPr>
-          <w:sz w:val="20"/>
-          <w:szCs w:val="20"/>
-        </w:rPr>
-        <w:t>)</w:t>
-      </w:r>
-      <w:r>
-        <w:rPr>
-          <w:sz w:val="20"/>
-          <w:szCs w:val="20"/>
-        </w:rPr>
-        <w:t>;</w:t>
-      </w:r>
-    </w:p>
-    <w:p>
-      <w:pPr>
-        <w:spacing w:after="120" w:line="240" w:lineRule="auto"/>
-        <w:rPr>
-          <w:sz w:val="20"/>
-          <w:szCs w:val="20"/>
-        </w:rPr>
-      </w:pPr>
-      <w:r>
-        <w:rPr>
-          <w:sz w:val="20"/>
-          <w:szCs w:val="20"/>
-        </w:rPr>
-        <w:tab/>
-      </w:r>
-      <w:r>
-        <w:rPr>
-          <w:sz w:val="20"/>
-          <w:szCs w:val="20"/>
-        </w:rPr>
-        <w:tab/>
-      </w:r>
-      <w:r>
-        <w:rPr>
-          <w:sz w:val="20"/>
-          <w:szCs w:val="20"/>
-        </w:rPr>
-        <w:tab/>
-      </w:r>
-      <w:r>
-        <w:rPr>
-          <w:sz w:val="20"/>
-          <w:szCs w:val="20"/>
-        </w:rPr>
-        <w:tab/>
-      </w:r>
-      <w:r>
-        <w:rPr>
-          <w:sz w:val="20"/>
-          <w:szCs w:val="20"/>
-        </w:rPr>
-        <w:tab/>
-      </w:r>
-      <w:r>
-        <w:rPr>
-          <w:sz w:val="20"/>
-          <w:szCs w:val="20"/>
-        </w:rPr>
-        <w:tab/>
-      </w:r>
-      <w:r>
-        <w:rPr>
-          <w:sz w:val="20"/>
-          <w:szCs w:val="20"/>
-        </w:rPr>
-        <w:tab/>
-      </w:r>
-      <w:r>
-        <w:rPr>
-          <w:sz w:val="20"/>
-          <w:szCs w:val="20"/>
-        </w:rPr>
-        <w:tab/>
-      </w:r>
-      <w:r>
-        <w:rPr>
-          <w:sz w:val="20"/>
-          <w:szCs w:val="20"/>
-        </w:rPr>
-        <w:tab/>
-      </w:r>
-      <w:r>
-        <w:rPr>
-          <w:sz w:val="20"/>
-          <w:szCs w:val="20"/>
-        </w:rPr>
-        <w:tab/>
-      </w:r>
-      <w:r>
-        <w:rPr>
-          <w:sz w:val="20"/>
-          <w:szCs w:val="20"/>
-        </w:rPr>
-        <w:tab/>
-        <w:t>1.2.6.2.4</w:t>
-      </w:r>
-      <w:r>
-        <w:rPr>
-          <w:sz w:val="20"/>
-          <w:szCs w:val="20"/>
-        </w:rPr>
-        <w:tab/>
-        <w:t>Player</w:t>
-      </w:r>
-      <w:r>
-        <w:rPr>
-          <w:sz w:val="20"/>
-          <w:szCs w:val="20"/>
-        </w:rPr>
-        <w:t>.</w:t>
-      </w:r>
-      <w:r>
-        <w:rPr>
-          <w:sz w:val="20"/>
-          <w:szCs w:val="20"/>
-        </w:rPr>
-        <w:t>incrementNDartFinish</w:t>
-      </w:r>
-      <w:r>
-        <w:rPr>
-          <w:sz w:val="20"/>
-          <w:szCs w:val="20"/>
-        </w:rPr>
-        <w:t>(</w:t>
-      </w:r>
-      <w:r>
-        <w:rPr>
-          <w:sz w:val="20"/>
-          <w:szCs w:val="20"/>
-        </w:rPr>
-        <w:t>)</w:t>
-      </w:r>
-      <w:r>
-        <w:rPr>
-          <w:sz w:val="20"/>
-          <w:szCs w:val="20"/>
-        </w:rPr>
-        <w:t>;</w:t>
-      </w:r>
-      <w:r>
-        <w:rPr>
-          <w:sz w:val="20"/>
-          <w:szCs w:val="20"/>
-        </w:rPr>
-        <w:tab/>
-      </w:r>
-      <w:r>
-        <w:rPr>
-          <w:sz w:val="20"/>
-          <w:szCs w:val="20"/>
-        </w:rPr>
-        <w:tab/>
-      </w:r>
-      <w:r>
-        <w:rPr>
-          <w:i/>
-          <w:iCs/>
-          <w:color w:val="00B050"/>
-          <w:sz w:val="20"/>
-          <w:szCs w:val="20"/>
-        </w:rPr>
-        <w:t xml:space="preserve">// </w:t>
-      </w:r>
-      <w:r>
-        <w:rPr>
-          <w:i/>
-          <w:iCs/>
-          <w:color w:val="00B050"/>
-          <w:sz w:val="20"/>
-          <w:szCs w:val="20"/>
-        </w:rPr>
-        <w:t>Move to incrementNDartFinish function.</w:t>
+        <w:t>// Move to incrementNDartFinish function.</w:t>
       </w:r>
     </w:p>
     <w:p>
@@ -8190,14 +8081,7 @@
           <w:sz w:val="20"/>
           <w:szCs w:val="20"/>
         </w:rPr>
-        <w:t>(</w:t>
-      </w:r>
-      <w:r>
-        <w:rPr>
-          <w:sz w:val="20"/>
-          <w:szCs w:val="20"/>
-        </w:rPr>
-        <w:t xml:space="preserve">Player 1 </w:t>
+        <w:t xml:space="preserve">(Player 1 </w:t>
       </w:r>
       <w:r>
         <w:rPr>
@@ -8285,28 +8169,7 @@
           <w:sz w:val="20"/>
           <w:szCs w:val="20"/>
         </w:rPr>
-        <w:t>(</w:t>
-      </w:r>
-      <w:r>
-        <w:rPr>
-          <w:sz w:val="20"/>
-          <w:szCs w:val="20"/>
-        </w:rPr>
-        <w:t xml:space="preserve">Player </w:t>
-      </w:r>
-      <w:r>
-        <w:rPr>
-          <w:sz w:val="20"/>
-          <w:szCs w:val="20"/>
-        </w:rPr>
-        <w:t>2</w:t>
-      </w:r>
-      <w:r>
-        <w:rPr>
-          <w:sz w:val="20"/>
-          <w:szCs w:val="20"/>
-        </w:rPr>
-        <w:t xml:space="preserve"> </w:t>
+        <w:t xml:space="preserve">(Player 2 </w:t>
       </w:r>
       <w:r>
         <w:rPr>
@@ -9737,25 +9600,7 @@
           <w:sz w:val="20"/>
           <w:szCs w:val="20"/>
         </w:rPr>
-        <w:t>throwForTreble(</w:t>
-      </w:r>
-      <w:r>
-        <w:rPr>
-          <w:i/>
-          <w:iCs/>
-          <w:sz w:val="20"/>
-          <w:szCs w:val="20"/>
-        </w:rPr>
-        <w:t>numPassedToFunctionThatWereAimingFor</w:t>
-      </w:r>
-      <w:r>
-        <w:rPr>
-          <w:i/>
-          <w:iCs/>
-          <w:sz w:val="20"/>
-          <w:szCs w:val="20"/>
-        </w:rPr>
-        <w:t>);</w:t>
+        <w:t>throwForTreble(numPassedToFunctionThatWereAimingFor);</w:t>
       </w:r>
       <w:r>
         <w:rPr>
@@ -13188,14 +13033,6 @@
           <w:szCs w:val="20"/>
         </w:rPr>
         <w:tab/>
-      </w:r>
-      <w:r>
-        <w:rPr>
-          <w:b/>
-          <w:bCs/>
-          <w:sz w:val="20"/>
-          <w:szCs w:val="20"/>
-        </w:rPr>
         <w:t>FOR</w:t>
       </w:r>
       <w:r>
@@ -13260,16 +13097,7 @@
           <w:sz w:val="20"/>
           <w:szCs w:val="20"/>
         </w:rPr>
-        <w:t>allFinishesArr</w:t>
-      </w:r>
-      <w:r>
-        <w:rPr>
-          <w:i/>
-          <w:iCs/>
-          <w:sz w:val="20"/>
-          <w:szCs w:val="20"/>
-        </w:rPr>
-        <w:t xml:space="preserve"> size</w:t>
+        <w:t>allFinishesArr size</w:t>
       </w:r>
       <w:r>
         <w:rPr>
@@ -13332,16 +13160,7 @@
           <w:sz w:val="20"/>
           <w:szCs w:val="20"/>
         </w:rPr>
-        <w:t>scoreRemaining</w:t>
-      </w:r>
-      <w:r>
-        <w:rPr>
-          <w:i/>
-          <w:iCs/>
-          <w:sz w:val="20"/>
-          <w:szCs w:val="20"/>
-        </w:rPr>
-        <w:t xml:space="preserve"> == FinishesTotal</w:t>
+        <w:t>scoreRemaining == FinishesTotal</w:t>
       </w:r>
       <w:r>
         <w:rPr>
@@ -13450,25 +13269,7 @@
           <w:sz w:val="20"/>
           <w:szCs w:val="20"/>
         </w:rPr>
-        <w:t xml:space="preserve"> </w:t>
-      </w:r>
-      <w:r>
-        <w:rPr>
-          <w:i/>
-          <w:iCs/>
-          <w:sz w:val="20"/>
-          <w:szCs w:val="20"/>
-        </w:rPr>
-        <w:t>allFinishesArr</w:t>
-      </w:r>
-      <w:r>
-        <w:rPr>
-          <w:i/>
-          <w:iCs/>
-          <w:sz w:val="20"/>
-          <w:szCs w:val="20"/>
-        </w:rPr>
-        <w:t>.dartNum_1.number;</w:t>
+        <w:t xml:space="preserve"> allFinishesArr.dartNum_1.number;</w:t>
       </w:r>
     </w:p>
     <w:p>
@@ -13555,16 +13356,7 @@
           <w:sz w:val="20"/>
           <w:szCs w:val="20"/>
         </w:rPr>
-        <w:t>allFinishesArr</w:t>
-      </w:r>
-      <w:r>
-        <w:rPr>
-          <w:i/>
-          <w:iCs/>
-          <w:sz w:val="20"/>
-          <w:szCs w:val="20"/>
-        </w:rPr>
-        <w:t>.dartNum_1.type;</w:t>
+        <w:t>allFinishesArr.dartNum_1.type;</w:t>
       </w:r>
     </w:p>
     <w:p>
@@ -13620,34 +13412,16 @@
           <w:sz w:val="20"/>
           <w:szCs w:val="20"/>
         </w:rPr>
-        <w:t>throwDart(</w:t>
-      </w:r>
-      <w:r>
-        <w:rPr>
-          <w:i/>
-          <w:iCs/>
-          <w:sz w:val="20"/>
-          <w:szCs w:val="20"/>
-        </w:rPr>
-        <w:t>throwingFor</w:t>
-      </w:r>
-      <w:r>
-        <w:rPr>
-          <w:i/>
-          <w:iCs/>
-          <w:sz w:val="20"/>
-          <w:szCs w:val="20"/>
-        </w:rPr>
-        <w:t xml:space="preserve">, </w:t>
-      </w:r>
-      <w:r>
-        <w:rPr>
-          <w:i/>
-          <w:iCs/>
-          <w:sz w:val="20"/>
-          <w:szCs w:val="20"/>
-        </w:rPr>
-        <w:t>typeThrowingFor</w:t>
+        <w:t>throwDart(throwingFor</w:t>
+      </w:r>
+      <w:r>
+        <w:rPr>
+          <w:i/>
+          <w:iCs/>
+          <w:sz w:val="20"/>
+          <w:szCs w:val="20"/>
+        </w:rPr>
+        <w:t>, typeThrowingFor</w:t>
       </w:r>
       <w:r>
         <w:rPr>
@@ -13830,27 +13604,7 @@
                                 <w:sz w:val="18"/>
                                 <w:szCs w:val="18"/>
                               </w:rPr>
-                              <w:t xml:space="preserve"> throwFor</w:t>
-                            </w:r>
-                            <w:r>
-                              <w:rPr>
-                                <w:i/>
-                                <w:iCs/>
-                                <w:color w:val="00B050"/>
-                                <w:sz w:val="18"/>
-                                <w:szCs w:val="18"/>
-                              </w:rPr>
-                              <w:t>Treble</w:t>
-                            </w:r>
-                            <w:r>
-                              <w:rPr>
-                                <w:i/>
-                                <w:iCs/>
-                                <w:color w:val="00B050"/>
-                                <w:sz w:val="18"/>
-                                <w:szCs w:val="18"/>
-                              </w:rPr>
-                              <w:t xml:space="preserve">  </w:t>
+                              <w:t xml:space="preserve"> throwForTreble  </w:t>
                             </w:r>
                             <w:r>
                               <w:rPr>
@@ -13965,27 +13719,7 @@
                           <w:sz w:val="18"/>
                           <w:szCs w:val="18"/>
                         </w:rPr>
-                        <w:t xml:space="preserve"> throwFor</w:t>
-                      </w:r>
-                      <w:r>
-                        <w:rPr>
-                          <w:i/>
-                          <w:iCs/>
-                          <w:color w:val="00B050"/>
-                          <w:sz w:val="18"/>
-                          <w:szCs w:val="18"/>
-                        </w:rPr>
-                        <w:t>Treble</w:t>
-                      </w:r>
-                      <w:r>
-                        <w:rPr>
-                          <w:i/>
-                          <w:iCs/>
-                          <w:color w:val="00B050"/>
-                          <w:sz w:val="18"/>
-                          <w:szCs w:val="18"/>
-                        </w:rPr>
-                        <w:t xml:space="preserve">  </w:t>
+                        <w:t xml:space="preserve"> throwForTreble  </w:t>
                       </w:r>
                       <w:r>
                         <w:rPr>
@@ -15456,27 +15190,7 @@
                                 <w:sz w:val="18"/>
                                 <w:szCs w:val="18"/>
                               </w:rPr>
-                              <w:t xml:space="preserve"> throwFor</w:t>
-                            </w:r>
-                            <w:r>
-                              <w:rPr>
-                                <w:i/>
-                                <w:iCs/>
-                                <w:color w:val="00B050"/>
-                                <w:sz w:val="18"/>
-                                <w:szCs w:val="18"/>
-                              </w:rPr>
-                              <w:t>Single</w:t>
-                            </w:r>
-                            <w:r>
-                              <w:rPr>
-                                <w:i/>
-                                <w:iCs/>
-                                <w:color w:val="00B050"/>
-                                <w:sz w:val="18"/>
-                                <w:szCs w:val="18"/>
-                              </w:rPr>
-                              <w:t xml:space="preserve">  </w:t>
+                              <w:t xml:space="preserve"> throwForSingle  </w:t>
                             </w:r>
                             <w:r>
                               <w:rPr>
@@ -15591,27 +15305,7 @@
                           <w:sz w:val="18"/>
                           <w:szCs w:val="18"/>
                         </w:rPr>
-                        <w:t xml:space="preserve"> throwFor</w:t>
-                      </w:r>
-                      <w:r>
-                        <w:rPr>
-                          <w:i/>
-                          <w:iCs/>
-                          <w:color w:val="00B050"/>
-                          <w:sz w:val="18"/>
-                          <w:szCs w:val="18"/>
-                        </w:rPr>
-                        <w:t>Single</w:t>
-                      </w:r>
-                      <w:r>
-                        <w:rPr>
-                          <w:i/>
-                          <w:iCs/>
-                          <w:color w:val="00B050"/>
-                          <w:sz w:val="18"/>
-                          <w:szCs w:val="18"/>
-                        </w:rPr>
-                        <w:t xml:space="preserve">  </w:t>
+                        <w:t xml:space="preserve"> throwForSingle  </w:t>
                       </w:r>
                       <w:r>
                         <w:rPr>
@@ -16288,27 +15982,7 @@
                                 <w:sz w:val="18"/>
                                 <w:szCs w:val="18"/>
                               </w:rPr>
-                              <w:t xml:space="preserve"> throwFor</w:t>
-                            </w:r>
-                            <w:r>
-                              <w:rPr>
-                                <w:i/>
-                                <w:iCs/>
-                                <w:color w:val="00B050"/>
-                                <w:sz w:val="18"/>
-                                <w:szCs w:val="18"/>
-                              </w:rPr>
-                              <w:t>Bull</w:t>
-                            </w:r>
-                            <w:r>
-                              <w:rPr>
-                                <w:i/>
-                                <w:iCs/>
-                                <w:color w:val="00B050"/>
-                                <w:sz w:val="18"/>
-                                <w:szCs w:val="18"/>
-                              </w:rPr>
-                              <w:t xml:space="preserve">  </w:t>
+                              <w:t xml:space="preserve"> throwForBull  </w:t>
                             </w:r>
                             <w:r>
                               <w:rPr>
@@ -16423,27 +16097,7 @@
                           <w:sz w:val="18"/>
                           <w:szCs w:val="18"/>
                         </w:rPr>
-                        <w:t xml:space="preserve"> throwFor</w:t>
-                      </w:r>
-                      <w:r>
-                        <w:rPr>
-                          <w:i/>
-                          <w:iCs/>
-                          <w:color w:val="00B050"/>
-                          <w:sz w:val="18"/>
-                          <w:szCs w:val="18"/>
-                        </w:rPr>
-                        <w:t>Bull</w:t>
-                      </w:r>
-                      <w:r>
-                        <w:rPr>
-                          <w:i/>
-                          <w:iCs/>
-                          <w:color w:val="00B050"/>
-                          <w:sz w:val="18"/>
-                          <w:szCs w:val="18"/>
-                        </w:rPr>
-                        <w:t xml:space="preserve">  </w:t>
+                        <w:t xml:space="preserve"> throwForBull  </w:t>
                       </w:r>
                       <w:r>
                         <w:rPr>
@@ -16994,16 +16648,7 @@
           <w:sz w:val="18"/>
           <w:szCs w:val="18"/>
         </w:rPr>
-        <w:t xml:space="preserve"> == </w:t>
-      </w:r>
-      <w:r>
-        <w:rPr>
-          <w:i/>
-          <w:iCs/>
-          <w:sz w:val="18"/>
-          <w:szCs w:val="18"/>
-        </w:rPr>
-        <w:t>25</w:t>
+        <w:t xml:space="preserve"> == 25</w:t>
       </w:r>
       <w:r>
         <w:rPr>
@@ -17261,8 +16906,6 @@
         </w:rPr>
         <w:tab/>
       </w:r>
-      <w:bookmarkStart w:id="0" w:name="_GoBack"/>
-      <w:bookmarkEnd w:id="0"/>
       <w:r>
         <w:rPr>
           <w:sz w:val="18"/>
@@ -18103,7 +17746,7 @@
 </file>
 
 <file path=customXml/itemProps1.xml><?xml version="1.0" encoding="utf-8"?>
-<ds:datastoreItem xmlns:ds="http://schemas.openxmlformats.org/officeDocument/2006/customXml" ds:itemID="{93CF1485-AE18-410F-91A2-EDB97A1475B7}">
+<ds:datastoreItem xmlns:ds="http://schemas.openxmlformats.org/officeDocument/2006/customXml" ds:itemID="{F1CFDEB7-C222-45E4-8516-0599277ECDA0}">
   <ds:schemaRefs>
     <ds:schemaRef ds:uri="http://schemas.openxmlformats.org/officeDocument/2006/bibliography"/>
   </ds:schemaRefs>

</xml_diff>